<commit_message>
se agregan notas al cuaderno
</commit_message>
<xml_diff>
--- a/notas GIT-InstryControl-IntroSims.docx
+++ b/notas GIT-InstryControl-IntroSims.docx
@@ -25,8 +25,30 @@
         <w:rPr>
           <w:lang w:val="es-ES"/>
         </w:rPr>
-        <w:t>CLASE 1 : git</w:t>
-      </w:r>
+        <w:t xml:space="preserve">CLASE </w:t>
+      </w:r>
+      <w:proofErr w:type="gramStart"/>
+      <w:r>
+        <w:rPr>
+          <w:lang w:val="es-ES"/>
+        </w:rPr>
+        <w:t>1 :</w:t>
+      </w:r>
+      <w:proofErr w:type="gramEnd"/>
+      <w:r>
+        <w:rPr>
+          <w:lang w:val="es-ES"/>
+        </w:rPr>
+        <w:t xml:space="preserve"> </w:t>
+      </w:r>
+      <w:proofErr w:type="spellStart"/>
+      <w:r>
+        <w:rPr>
+          <w:lang w:val="es-ES"/>
+        </w:rPr>
+        <w:t>git</w:t>
+      </w:r>
+      <w:proofErr w:type="spellEnd"/>
     </w:p>
     <w:p>
       <w:pPr>
@@ -49,7 +71,35 @@
         <w:rPr>
           <w:lang w:val="en-US"/>
         </w:rPr>
-        <w:t>git config --global user.name "Guybrush Threepwood"</w:t>
+        <w:t>git config --global user.name "</w:t>
+      </w:r>
+      <w:proofErr w:type="spellStart"/>
+      <w:r>
+        <w:rPr>
+          <w:lang w:val="en-US"/>
+        </w:rPr>
+        <w:t>Guybrush</w:t>
+      </w:r>
+      <w:proofErr w:type="spellEnd"/>
+      <w:r>
+        <w:rPr>
+          <w:lang w:val="en-US"/>
+        </w:rPr>
+        <w:t xml:space="preserve"> </w:t>
+      </w:r>
+      <w:proofErr w:type="spellStart"/>
+      <w:r>
+        <w:rPr>
+          <w:lang w:val="en-US"/>
+        </w:rPr>
+        <w:t>Threepwood</w:t>
+      </w:r>
+      <w:proofErr w:type="spellEnd"/>
+      <w:r>
+        <w:rPr>
+          <w:lang w:val="en-US"/>
+        </w:rPr>
+        <w:t>"</w:t>
       </w:r>
     </w:p>
     <w:p>
@@ -66,22 +116,54 @@
         <w:rPr>
           <w:lang w:val="en-US"/>
         </w:rPr>
-        <w:t>git config --global user.email guybrush@example.com</w:t>
-      </w:r>
-    </w:p>
-    <w:p>
-      <w:pPr>
-        <w:rPr>
-          <w:b/>
-          <w:lang w:val="es-ES"/>
-        </w:rPr>
-      </w:pPr>
-      <w:r>
-        <w:rPr>
-          <w:b/>
-          <w:lang w:val="es-ES"/>
-        </w:rPr>
-        <w:t>-configura el usuario realizando los comandos. sirve porque algunas notificaciones respecto de lo que haga el usuario en los repositorios te las manda el git al email indicado.</w:t>
+        <w:t xml:space="preserve">git config --global </w:t>
+      </w:r>
+      <w:proofErr w:type="spellStart"/>
+      <w:proofErr w:type="gramStart"/>
+      <w:r>
+        <w:rPr>
+          <w:lang w:val="en-US"/>
+        </w:rPr>
+        <w:t>user.email</w:t>
+      </w:r>
+      <w:proofErr w:type="spellEnd"/>
+      <w:proofErr w:type="gramEnd"/>
+      <w:r>
+        <w:rPr>
+          <w:lang w:val="en-US"/>
+        </w:rPr>
+        <w:t xml:space="preserve"> guybrush@example.com</w:t>
+      </w:r>
+    </w:p>
+    <w:p>
+      <w:pPr>
+        <w:rPr>
+          <w:b/>
+          <w:lang w:val="es-ES"/>
+        </w:rPr>
+      </w:pPr>
+      <w:r>
+        <w:rPr>
+          <w:b/>
+          <w:lang w:val="es-ES"/>
+        </w:rPr>
+        <w:t xml:space="preserve">-configura el usuario realizando los comandos. sirve porque algunas notificaciones respecto de lo que haga el usuario en los repositorios te las manda el </w:t>
+      </w:r>
+      <w:proofErr w:type="spellStart"/>
+      <w:r>
+        <w:rPr>
+          <w:b/>
+          <w:lang w:val="es-ES"/>
+        </w:rPr>
+        <w:t>git</w:t>
+      </w:r>
+      <w:proofErr w:type="spellEnd"/>
+      <w:r>
+        <w:rPr>
+          <w:b/>
+          <w:lang w:val="es-ES"/>
+        </w:rPr>
+        <w:t xml:space="preserve"> al email indicado.</w:t>
       </w:r>
     </w:p>
     <w:p>
@@ -101,12 +183,28 @@
           <w:lang w:val="es-ES"/>
         </w:rPr>
       </w:pPr>
-      <w:r>
-        <w:rPr>
-          <w:lang w:val="es-ES"/>
-        </w:rPr>
-        <w:t>git init</w:t>
-      </w:r>
+      <w:proofErr w:type="spellStart"/>
+      <w:r>
+        <w:rPr>
+          <w:lang w:val="es-ES"/>
+        </w:rPr>
+        <w:t>git</w:t>
+      </w:r>
+      <w:proofErr w:type="spellEnd"/>
+      <w:r>
+        <w:rPr>
+          <w:lang w:val="es-ES"/>
+        </w:rPr>
+        <w:t xml:space="preserve"> </w:t>
+      </w:r>
+      <w:proofErr w:type="spellStart"/>
+      <w:r>
+        <w:rPr>
+          <w:lang w:val="es-ES"/>
+        </w:rPr>
+        <w:t>init</w:t>
+      </w:r>
+      <w:proofErr w:type="spellEnd"/>
     </w:p>
     <w:p>
       <w:pPr>
@@ -140,12 +238,14 @@
           <w:lang w:val="es-ES"/>
         </w:rPr>
       </w:pPr>
+      <w:proofErr w:type="spellStart"/>
       <w:r>
         <w:rPr>
           <w:lang w:val="es-ES"/>
         </w:rPr>
         <w:t>ssh-keygen</w:t>
       </w:r>
+      <w:proofErr w:type="spellEnd"/>
     </w:p>
     <w:p>
       <w:pPr>
@@ -174,8 +274,97 @@
           <w:b/>
           <w:lang w:val="es-ES"/>
         </w:rPr>
-        <w:t>1- nombre-pub es una clave ssh para vincular la terminal local a un servidor git de forma segura, encriptada, debe agregarse a la cuenta de github menu settings&gt;SSH and GPG keys</w:t>
-      </w:r>
+        <w:t xml:space="preserve">1- nombre-pub es una clave </w:t>
+      </w:r>
+      <w:proofErr w:type="spellStart"/>
+      <w:r>
+        <w:rPr>
+          <w:b/>
+          <w:lang w:val="es-ES"/>
+        </w:rPr>
+        <w:t>ssh</w:t>
+      </w:r>
+      <w:proofErr w:type="spellEnd"/>
+      <w:r>
+        <w:rPr>
+          <w:b/>
+          <w:lang w:val="es-ES"/>
+        </w:rPr>
+        <w:t xml:space="preserve"> para vincular la terminal local a un servidor </w:t>
+      </w:r>
+      <w:proofErr w:type="spellStart"/>
+      <w:r>
+        <w:rPr>
+          <w:b/>
+          <w:lang w:val="es-ES"/>
+        </w:rPr>
+        <w:t>git</w:t>
+      </w:r>
+      <w:proofErr w:type="spellEnd"/>
+      <w:r>
+        <w:rPr>
+          <w:b/>
+          <w:lang w:val="es-ES"/>
+        </w:rPr>
+        <w:t xml:space="preserve"> de forma segura, encriptada, debe agregarse a la cuenta de </w:t>
+      </w:r>
+      <w:proofErr w:type="spellStart"/>
+      <w:r>
+        <w:rPr>
+          <w:b/>
+          <w:lang w:val="es-ES"/>
+        </w:rPr>
+        <w:t>github</w:t>
+      </w:r>
+      <w:proofErr w:type="spellEnd"/>
+      <w:r>
+        <w:rPr>
+          <w:b/>
+          <w:lang w:val="es-ES"/>
+        </w:rPr>
+        <w:t xml:space="preserve"> </w:t>
+      </w:r>
+      <w:proofErr w:type="spellStart"/>
+      <w:r>
+        <w:rPr>
+          <w:b/>
+          <w:lang w:val="es-ES"/>
+        </w:rPr>
+        <w:t>menu</w:t>
+      </w:r>
+      <w:proofErr w:type="spellEnd"/>
+      <w:r>
+        <w:rPr>
+          <w:b/>
+          <w:lang w:val="es-ES"/>
+        </w:rPr>
+        <w:t xml:space="preserve"> </w:t>
+      </w:r>
+      <w:proofErr w:type="spellStart"/>
+      <w:r>
+        <w:rPr>
+          <w:b/>
+          <w:lang w:val="es-ES"/>
+        </w:rPr>
+        <w:t>settings</w:t>
+      </w:r>
+      <w:proofErr w:type="spellEnd"/>
+      <w:r>
+        <w:rPr>
+          <w:b/>
+          <w:lang w:val="es-ES"/>
+        </w:rPr>
+        <w:t xml:space="preserve">&gt;SSH and GPG </w:t>
+      </w:r>
+      <w:proofErr w:type="spellStart"/>
+      <w:r>
+        <w:rPr>
+          <w:b/>
+          <w:lang w:val="es-ES"/>
+        </w:rPr>
+        <w:t>keys</w:t>
+      </w:r>
+      <w:proofErr w:type="spellEnd"/>
     </w:p>
     <w:p>
       <w:pPr>
@@ -190,114 +379,364 @@
         </w:rPr>
         <w:t xml:space="preserve">2- otro archivo de mismo nombre sin extensión que es la </w:t>
       </w:r>
+      <w:proofErr w:type="spellStart"/>
       <w:r>
         <w:rPr>
           <w:b/>
           <w:i/>
           <w:lang w:val="es-ES"/>
         </w:rPr>
-        <w:t>private key</w:t>
-      </w:r>
-    </w:p>
-    <w:p>
-      <w:pPr>
-        <w:rPr>
-          <w:b/>
-          <w:lang w:val="es-ES"/>
-        </w:rPr>
-      </w:pPr>
-      <w:r>
-        <w:rPr>
-          <w:b/>
-          <w:lang w:val="es-ES"/>
-        </w:rPr>
-        <w:t>éste ultimo debe agregarse al agente ssh local mediante los comandos:</w:t>
-      </w:r>
-    </w:p>
-    <w:p>
-      <w:r>
-        <w:t>eval $(ssh-agent -s)</w:t>
-      </w:r>
-    </w:p>
-    <w:p>
-      <w:pPr>
-        <w:rPr>
-          <w:b/>
-          <w:lang w:val="es-ES"/>
-        </w:rPr>
-      </w:pPr>
-      <w:r>
-        <w:rPr>
-          <w:b/>
-          <w:lang w:val="es-ES"/>
-        </w:rPr>
-        <w:t>eso devuelve algo como “&gt;Agent pid 59566” donde el nro será distinto en gral.</w:t>
-      </w:r>
-    </w:p>
-    <w:p>
-      <w:pPr>
-        <w:rPr>
-          <w:lang w:val="es-ES"/>
-        </w:rPr>
-      </w:pPr>
-      <w:r>
-        <w:rPr>
-          <w:lang w:val="es-ES"/>
-        </w:rPr>
-        <w:t>ssh-add ~/.ssh/[nombre archivo sin extensión]</w:t>
-      </w:r>
-    </w:p>
-    <w:p>
-      <w:pPr>
-        <w:rPr>
-          <w:lang w:val="es-ES"/>
-        </w:rPr>
-      </w:pPr>
-      <w:r>
-        <w:rPr>
-          <w:b/>
-          <w:lang w:val="es-ES"/>
-        </w:rPr>
-        <w:t>esto último asocia la private key…si éste archivo está en la carpeta actual, ignorar el “</w:t>
-      </w:r>
-      <w:r>
-        <w:rPr>
-          <w:lang w:val="es-ES"/>
-        </w:rPr>
-        <w:t>~/.ssh/”</w:t>
-      </w:r>
-    </w:p>
-    <w:p>
-      <w:pPr>
-        <w:rPr>
-          <w:lang w:val="es-ES"/>
-        </w:rPr>
-      </w:pPr>
-      <w:r>
-        <w:rPr>
-          <w:lang w:val="es-ES"/>
-        </w:rPr>
-        <w:t xml:space="preserve">cd ~/.ssh </w:t>
-      </w:r>
-      <w:r>
-        <w:rPr>
-          <w:b/>
-          <w:lang w:val="es-ES"/>
-        </w:rPr>
-        <w:t>cambia la ubicación a la subcarpeta que contiene la clave ssh creada</w:t>
-      </w:r>
-    </w:p>
-    <w:p>
-      <w:pPr>
-        <w:rPr>
-          <w:lang w:val="es-ES"/>
-        </w:rPr>
-      </w:pPr>
-      <w:r>
-        <w:rPr>
-          <w:lang w:val="es-ES"/>
-        </w:rPr>
-        <w:t xml:space="preserve">cat id rsa .pub </w:t>
+        <w:t>private</w:t>
+      </w:r>
+      <w:proofErr w:type="spellEnd"/>
+      <w:r>
+        <w:rPr>
+          <w:b/>
+          <w:i/>
+          <w:lang w:val="es-ES"/>
+        </w:rPr>
+        <w:t xml:space="preserve"> </w:t>
+      </w:r>
+      <w:proofErr w:type="spellStart"/>
+      <w:r>
+        <w:rPr>
+          <w:b/>
+          <w:i/>
+          <w:lang w:val="es-ES"/>
+        </w:rPr>
+        <w:t>key</w:t>
+      </w:r>
+      <w:proofErr w:type="spellEnd"/>
+    </w:p>
+    <w:p>
+      <w:pPr>
+        <w:rPr>
+          <w:b/>
+          <w:lang w:val="es-ES"/>
+        </w:rPr>
+      </w:pPr>
+      <w:r>
+        <w:rPr>
+          <w:b/>
+          <w:lang w:val="es-ES"/>
+        </w:rPr>
+        <w:t xml:space="preserve">éste </w:t>
+      </w:r>
+      <w:proofErr w:type="spellStart"/>
+      <w:r>
+        <w:rPr>
+          <w:b/>
+          <w:lang w:val="es-ES"/>
+        </w:rPr>
+        <w:t>ultimo</w:t>
+      </w:r>
+      <w:proofErr w:type="spellEnd"/>
+      <w:r>
+        <w:rPr>
+          <w:b/>
+          <w:lang w:val="es-ES"/>
+        </w:rPr>
+        <w:t xml:space="preserve"> debe agregarse al agente </w:t>
+      </w:r>
+      <w:proofErr w:type="spellStart"/>
+      <w:r>
+        <w:rPr>
+          <w:b/>
+          <w:lang w:val="es-ES"/>
+        </w:rPr>
+        <w:t>ssh</w:t>
+      </w:r>
+      <w:proofErr w:type="spellEnd"/>
+      <w:r>
+        <w:rPr>
+          <w:b/>
+          <w:lang w:val="es-ES"/>
+        </w:rPr>
+        <w:t xml:space="preserve"> local mediante los comandos:</w:t>
+      </w:r>
+    </w:p>
+    <w:p>
+      <w:proofErr w:type="spellStart"/>
+      <w:r>
+        <w:t>eval</w:t>
+      </w:r>
+      <w:proofErr w:type="spellEnd"/>
+      <w:r>
+        <w:t xml:space="preserve"> $(</w:t>
+      </w:r>
+      <w:proofErr w:type="spellStart"/>
+      <w:r>
+        <w:t>ssh-agent</w:t>
+      </w:r>
+      <w:proofErr w:type="spellEnd"/>
+      <w:r>
+        <w:t xml:space="preserve"> -s)</w:t>
+      </w:r>
+    </w:p>
+    <w:p>
+      <w:pPr>
+        <w:rPr>
+          <w:b/>
+          <w:lang w:val="es-ES"/>
+        </w:rPr>
+      </w:pPr>
+      <w:r>
+        <w:rPr>
+          <w:b/>
+          <w:lang w:val="es-ES"/>
+        </w:rPr>
+        <w:t>eso devuelve algo como “&gt;</w:t>
+      </w:r>
+      <w:proofErr w:type="spellStart"/>
+      <w:r>
+        <w:rPr>
+          <w:b/>
+          <w:lang w:val="es-ES"/>
+        </w:rPr>
+        <w:t>Agent</w:t>
+      </w:r>
+      <w:proofErr w:type="spellEnd"/>
+      <w:r>
+        <w:rPr>
+          <w:b/>
+          <w:lang w:val="es-ES"/>
+        </w:rPr>
+        <w:t xml:space="preserve"> </w:t>
+      </w:r>
+      <w:proofErr w:type="spellStart"/>
+      <w:r>
+        <w:rPr>
+          <w:b/>
+          <w:lang w:val="es-ES"/>
+        </w:rPr>
+        <w:t>pid</w:t>
+      </w:r>
+      <w:proofErr w:type="spellEnd"/>
+      <w:r>
+        <w:rPr>
+          <w:b/>
+          <w:lang w:val="es-ES"/>
+        </w:rPr>
+        <w:t xml:space="preserve"> 59566” donde el </w:t>
+      </w:r>
+      <w:proofErr w:type="spellStart"/>
+      <w:r>
+        <w:rPr>
+          <w:b/>
+          <w:lang w:val="es-ES"/>
+        </w:rPr>
+        <w:t>nro</w:t>
+      </w:r>
+      <w:proofErr w:type="spellEnd"/>
+      <w:r>
+        <w:rPr>
+          <w:b/>
+          <w:lang w:val="es-ES"/>
+        </w:rPr>
+        <w:t xml:space="preserve"> será distinto en </w:t>
+      </w:r>
+      <w:proofErr w:type="spellStart"/>
+      <w:r>
+        <w:rPr>
+          <w:b/>
+          <w:lang w:val="es-ES"/>
+        </w:rPr>
+        <w:t>gral.</w:t>
+      </w:r>
+      <w:proofErr w:type="spellEnd"/>
+    </w:p>
+    <w:p>
+      <w:pPr>
+        <w:rPr>
+          <w:lang w:val="es-ES"/>
+        </w:rPr>
+      </w:pPr>
+      <w:proofErr w:type="spellStart"/>
+      <w:r>
+        <w:rPr>
+          <w:lang w:val="es-ES"/>
+        </w:rPr>
+        <w:t>ssh-add</w:t>
+      </w:r>
+      <w:proofErr w:type="spellEnd"/>
+      <w:r>
+        <w:rPr>
+          <w:lang w:val="es-ES"/>
+        </w:rPr>
+        <w:t xml:space="preserve"> ~/.</w:t>
+      </w:r>
+      <w:proofErr w:type="spellStart"/>
+      <w:r>
+        <w:rPr>
+          <w:lang w:val="es-ES"/>
+        </w:rPr>
+        <w:t>ssh</w:t>
+      </w:r>
+      <w:proofErr w:type="spellEnd"/>
+      <w:proofErr w:type="gramStart"/>
+      <w:r>
+        <w:rPr>
+          <w:lang w:val="es-ES"/>
+        </w:rPr>
+        <w:t>/[</w:t>
+      </w:r>
+      <w:proofErr w:type="gramEnd"/>
+      <w:r>
+        <w:rPr>
+          <w:lang w:val="es-ES"/>
+        </w:rPr>
+        <w:t>nombre archivo sin extensión]</w:t>
+      </w:r>
+    </w:p>
+    <w:p>
+      <w:pPr>
+        <w:rPr>
+          <w:lang w:val="es-ES"/>
+        </w:rPr>
+      </w:pPr>
+      <w:r>
+        <w:rPr>
+          <w:b/>
+          <w:lang w:val="es-ES"/>
+        </w:rPr>
+        <w:t xml:space="preserve">esto último asocia la </w:t>
+      </w:r>
+      <w:proofErr w:type="spellStart"/>
+      <w:r>
+        <w:rPr>
+          <w:b/>
+          <w:lang w:val="es-ES"/>
+        </w:rPr>
+        <w:t>private</w:t>
+      </w:r>
+      <w:proofErr w:type="spellEnd"/>
+      <w:r>
+        <w:rPr>
+          <w:b/>
+          <w:lang w:val="es-ES"/>
+        </w:rPr>
+        <w:t xml:space="preserve"> </w:t>
+      </w:r>
+      <w:proofErr w:type="spellStart"/>
+      <w:r>
+        <w:rPr>
+          <w:b/>
+          <w:lang w:val="es-ES"/>
+        </w:rPr>
+        <w:t>key</w:t>
+      </w:r>
+      <w:proofErr w:type="spellEnd"/>
+      <w:r>
+        <w:rPr>
+          <w:b/>
+          <w:lang w:val="es-ES"/>
+        </w:rPr>
+        <w:t>…si éste archivo está en la carpeta actual, ignorar el “</w:t>
+      </w:r>
+      <w:r>
+        <w:rPr>
+          <w:lang w:val="es-ES"/>
+        </w:rPr>
+        <w:t>~/.</w:t>
+      </w:r>
+      <w:proofErr w:type="spellStart"/>
+      <w:r>
+        <w:rPr>
+          <w:lang w:val="es-ES"/>
+        </w:rPr>
+        <w:t>ssh</w:t>
+      </w:r>
+      <w:proofErr w:type="spellEnd"/>
+      <w:r>
+        <w:rPr>
+          <w:lang w:val="es-ES"/>
+        </w:rPr>
+        <w:t>/”</w:t>
+      </w:r>
+    </w:p>
+    <w:p>
+      <w:pPr>
+        <w:rPr>
+          <w:lang w:val="es-ES"/>
+        </w:rPr>
+      </w:pPr>
+      <w:r>
+        <w:rPr>
+          <w:lang w:val="es-ES"/>
+        </w:rPr>
+        <w:t>cd ~/.</w:t>
+      </w:r>
+      <w:proofErr w:type="spellStart"/>
+      <w:r>
+        <w:rPr>
+          <w:lang w:val="es-ES"/>
+        </w:rPr>
+        <w:t>ssh</w:t>
+      </w:r>
+      <w:proofErr w:type="spellEnd"/>
+      <w:r>
+        <w:rPr>
+          <w:lang w:val="es-ES"/>
+        </w:rPr>
+        <w:t xml:space="preserve"> </w:t>
+      </w:r>
+      <w:r>
+        <w:rPr>
+          <w:b/>
+          <w:lang w:val="es-ES"/>
+        </w:rPr>
+        <w:t xml:space="preserve">cambia la ubicación a la subcarpeta que contiene la clave </w:t>
+      </w:r>
+      <w:proofErr w:type="spellStart"/>
+      <w:r>
+        <w:rPr>
+          <w:b/>
+          <w:lang w:val="es-ES"/>
+        </w:rPr>
+        <w:t>ssh</w:t>
+      </w:r>
+      <w:proofErr w:type="spellEnd"/>
+      <w:r>
+        <w:rPr>
+          <w:b/>
+          <w:lang w:val="es-ES"/>
+        </w:rPr>
+        <w:t xml:space="preserve"> creada</w:t>
+      </w:r>
+    </w:p>
+    <w:p>
+      <w:pPr>
+        <w:rPr>
+          <w:lang w:val="es-ES"/>
+        </w:rPr>
+      </w:pPr>
+      <w:proofErr w:type="spellStart"/>
+      <w:r>
+        <w:rPr>
+          <w:lang w:val="es-ES"/>
+        </w:rPr>
+        <w:t>cat</w:t>
+      </w:r>
+      <w:proofErr w:type="spellEnd"/>
+      <w:r>
+        <w:rPr>
+          <w:lang w:val="es-ES"/>
+        </w:rPr>
+        <w:t xml:space="preserve"> id </w:t>
+      </w:r>
+      <w:proofErr w:type="spellStart"/>
+      <w:r>
+        <w:rPr>
+          <w:lang w:val="es-ES"/>
+        </w:rPr>
+        <w:t>rsa</w:t>
+      </w:r>
+      <w:proofErr w:type="spellEnd"/>
+      <w:r>
+        <w:rPr>
+          <w:lang w:val="es-ES"/>
+        </w:rPr>
+        <w:t xml:space="preserve"> .pub </w:t>
       </w:r>
       <w:r>
         <w:rPr>
@@ -341,8 +780,17 @@
           <w:b/>
           <w:lang w:val="en-US"/>
         </w:rPr>
-        <w:t>ssh-add ~/.ssh/llave</w:t>
-      </w:r>
+        <w:t>ssh-add ~/.ssh/</w:t>
+      </w:r>
+      <w:proofErr w:type="spellStart"/>
+      <w:r>
+        <w:rPr>
+          <w:b/>
+          <w:lang w:val="en-US"/>
+        </w:rPr>
+        <w:t>llave</w:t>
+      </w:r>
+      <w:proofErr w:type="spellEnd"/>
     </w:p>
     <w:p>
       <w:pPr>
@@ -420,29 +868,105 @@
           <w:bCs/>
           <w:lang w:val="es-ES"/>
         </w:rPr>
-        <w:t xml:space="preserve">usamos WSL  </w:t>
-      </w:r>
-      <w:r>
-        <w:rPr>
-          <w:b/>
-          <w:lang w:val="es-ES"/>
-        </w:rPr>
-        <w:t xml:space="preserve">(Windows subsystem for Linux) </w:t>
-      </w:r>
-      <w:r>
-        <w:rPr>
-          <w:b/>
-          <w:lang w:val="es-ES"/>
-        </w:rPr>
-        <w:t xml:space="preserve"> y </w:t>
-      </w:r>
-      <w:r>
-        <w:rPr>
-          <w:b/>
-          <w:bCs/>
-          <w:lang w:val="es-ES"/>
-        </w:rPr>
-        <w:t>ubicamos .ssh en otro lado</w:t>
+        <w:t xml:space="preserve">usamos </w:t>
+      </w:r>
+      <w:proofErr w:type="gramStart"/>
+      <w:r>
+        <w:rPr>
+          <w:b/>
+          <w:bCs/>
+          <w:lang w:val="es-ES"/>
+        </w:rPr>
+        <w:t xml:space="preserve">WSL  </w:t>
+      </w:r>
+      <w:r>
+        <w:rPr>
+          <w:b/>
+          <w:lang w:val="es-ES"/>
+        </w:rPr>
+        <w:t>(</w:t>
+      </w:r>
+      <w:proofErr w:type="gramEnd"/>
+      <w:r>
+        <w:rPr>
+          <w:b/>
+          <w:lang w:val="es-ES"/>
+        </w:rPr>
+        <w:t xml:space="preserve">Windows </w:t>
+      </w:r>
+      <w:proofErr w:type="spellStart"/>
+      <w:r>
+        <w:rPr>
+          <w:b/>
+          <w:lang w:val="es-ES"/>
+        </w:rPr>
+        <w:t>subsystem</w:t>
+      </w:r>
+      <w:proofErr w:type="spellEnd"/>
+      <w:r>
+        <w:rPr>
+          <w:b/>
+          <w:lang w:val="es-ES"/>
+        </w:rPr>
+        <w:t xml:space="preserve"> </w:t>
+      </w:r>
+      <w:proofErr w:type="spellStart"/>
+      <w:r>
+        <w:rPr>
+          <w:b/>
+          <w:lang w:val="es-ES"/>
+        </w:rPr>
+        <w:t>for</w:t>
+      </w:r>
+      <w:proofErr w:type="spellEnd"/>
+      <w:r>
+        <w:rPr>
+          <w:b/>
+          <w:lang w:val="es-ES"/>
+        </w:rPr>
+        <w:t xml:space="preserve"> </w:t>
+      </w:r>
+      <w:proofErr w:type="gramStart"/>
+      <w:r>
+        <w:rPr>
+          <w:b/>
+          <w:lang w:val="es-ES"/>
+        </w:rPr>
+        <w:t>Linux)  y</w:t>
+      </w:r>
+      <w:proofErr w:type="gramEnd"/>
+      <w:r>
+        <w:rPr>
+          <w:b/>
+          <w:lang w:val="es-ES"/>
+        </w:rPr>
+        <w:t xml:space="preserve"> </w:t>
+      </w:r>
+      <w:r>
+        <w:rPr>
+          <w:b/>
+          <w:bCs/>
+          <w:lang w:val="es-ES"/>
+        </w:rPr>
+        <w:t>ubicamos .</w:t>
+      </w:r>
+      <w:proofErr w:type="spellStart"/>
+      <w:r>
+        <w:rPr>
+          <w:b/>
+          <w:bCs/>
+          <w:lang w:val="es-ES"/>
+        </w:rPr>
+        <w:t>ssh</w:t>
+      </w:r>
+      <w:proofErr w:type="spellEnd"/>
+      <w:r>
+        <w:rPr>
+          <w:b/>
+          <w:bCs/>
+          <w:lang w:val="es-ES"/>
+        </w:rPr>
+        <w:t xml:space="preserve"> en otro lado</w:t>
       </w:r>
       <w:r>
         <w:rPr>
@@ -462,14 +986,87 @@
       </w:r>
     </w:p>
     <w:p>
-      <w:r>
-        <w:rPr>
-          <w:lang w:val="en-US"/>
-        </w:rPr>
-        <w:t xml:space="preserve">@@@@@@@@@@@@@@@@@@@@@@@@@@@@@@@@@@@@@@@@@@@@@@@@@@@@@@@@@@@ @ WARNING: UNPROTECTED PRIVATE KEY FILE! @ @@@@@@@@@@@@@@@@@@@@@@@@@@@@@@@@@@@@@@@@@@@@@@@@@@@@@@@@@@@ Permissions 0777 for '.ssh/llave' are too open. It is required that your private key files are NOT accessible by others. </w:t>
-      </w:r>
-      <w:r>
-        <w:t>This private key will be ignored.</w:t>
+      <w:proofErr w:type="gramStart"/>
+      <w:r>
+        <w:rPr>
+          <w:lang w:val="en-US"/>
+        </w:rPr>
+        <w:t>@@@@@@@@@@@@@@@@@@@@@@@@@@@@@@@@@@@@@@@@@@@@@@@@@@@@@@@@@@@ @ WARNING</w:t>
+      </w:r>
+      <w:proofErr w:type="gramEnd"/>
+      <w:r>
+        <w:rPr>
+          <w:lang w:val="en-US"/>
+        </w:rPr>
+        <w:t xml:space="preserve">: UNPROTECTED PRIVATE KEY FILE! </w:t>
+      </w:r>
+      <w:proofErr w:type="gramStart"/>
+      <w:r>
+        <w:rPr>
+          <w:lang w:val="en-US"/>
+        </w:rPr>
+        <w:t>@ @@@@@@@@@@@@@@@@@@@@@@@@@@@@@@@@@@@@@@@@@@@@@@@@@@@@@@@@@@@ Permissions</w:t>
+      </w:r>
+      <w:proofErr w:type="gramEnd"/>
+      <w:r>
+        <w:rPr>
+          <w:lang w:val="en-US"/>
+        </w:rPr>
+        <w:t xml:space="preserve"> 0777 for '.ssh/</w:t>
+      </w:r>
+      <w:proofErr w:type="spellStart"/>
+      <w:r>
+        <w:rPr>
+          <w:lang w:val="en-US"/>
+        </w:rPr>
+        <w:t>llave</w:t>
+      </w:r>
+      <w:proofErr w:type="spellEnd"/>
+      <w:r>
+        <w:rPr>
+          <w:lang w:val="en-US"/>
+        </w:rPr>
+        <w:t xml:space="preserve">' are too open. It is required that your private key files are NOT accessible by others. </w:t>
+      </w:r>
+      <w:proofErr w:type="spellStart"/>
+      <w:r>
+        <w:t>This</w:t>
+      </w:r>
+      <w:proofErr w:type="spellEnd"/>
+      <w:r>
+        <w:t xml:space="preserve"> </w:t>
+      </w:r>
+      <w:proofErr w:type="spellStart"/>
+      <w:r>
+        <w:t>private</w:t>
+      </w:r>
+      <w:proofErr w:type="spellEnd"/>
+      <w:r>
+        <w:t xml:space="preserve"> </w:t>
+      </w:r>
+      <w:proofErr w:type="spellStart"/>
+      <w:r>
+        <w:t>key</w:t>
+      </w:r>
+      <w:proofErr w:type="spellEnd"/>
+      <w:r>
+        <w:t xml:space="preserve"> </w:t>
+      </w:r>
+      <w:proofErr w:type="spellStart"/>
+      <w:r>
+        <w:t>will</w:t>
+      </w:r>
+      <w:proofErr w:type="spellEnd"/>
+      <w:r>
+        <w:t xml:space="preserve"> be </w:t>
+      </w:r>
+      <w:proofErr w:type="spellStart"/>
+      <w:r>
+        <w:t>ignored</w:t>
+      </w:r>
+      <w:proofErr w:type="spellEnd"/>
+      <w:r>
+        <w:t>.</w:t>
       </w:r>
     </w:p>
     <w:p>
@@ -507,7 +1104,39 @@
           <w:b/>
           <w:lang w:val="es-ES"/>
         </w:rPr>
-        <w:t xml:space="preserve">ejecutando lo anterior en el caso de WSL (Windows subsystem for Linux) da error porque no toda carpeta permite alterar los permisos en Linux al haber conflicto con Windows NTFS. Entonces NO ignorar el </w:t>
+        <w:t xml:space="preserve">ejecutando lo anterior en el caso de WSL (Windows </w:t>
+      </w:r>
+      <w:proofErr w:type="spellStart"/>
+      <w:r>
+        <w:rPr>
+          <w:b/>
+          <w:lang w:val="es-ES"/>
+        </w:rPr>
+        <w:t>subsystem</w:t>
+      </w:r>
+      <w:proofErr w:type="spellEnd"/>
+      <w:r>
+        <w:rPr>
+          <w:b/>
+          <w:lang w:val="es-ES"/>
+        </w:rPr>
+        <w:t xml:space="preserve"> </w:t>
+      </w:r>
+      <w:proofErr w:type="spellStart"/>
+      <w:r>
+        <w:rPr>
+          <w:b/>
+          <w:lang w:val="es-ES"/>
+        </w:rPr>
+        <w:t>for</w:t>
+      </w:r>
+      <w:proofErr w:type="spellEnd"/>
+      <w:r>
+        <w:rPr>
+          <w:b/>
+          <w:lang w:val="es-ES"/>
+        </w:rPr>
+        <w:t xml:space="preserve"> Linux) da error porque no toda carpeta permite alterar los permisos en Linux al haber conflicto con Windows NTFS. Entonces NO ignorar el </w:t>
       </w:r>
       <w:r>
         <w:rPr>
@@ -520,7 +1149,21 @@
         <w:rPr>
           <w:lang w:val="es-ES"/>
         </w:rPr>
-        <w:t>~/.ssh/”</w:t>
+        <w:t>~/.</w:t>
+      </w:r>
+      <w:proofErr w:type="spellStart"/>
+      <w:r>
+        <w:rPr>
+          <w:lang w:val="es-ES"/>
+        </w:rPr>
+        <w:t>ssh</w:t>
+      </w:r>
+      <w:proofErr w:type="spellEnd"/>
+      <w:r>
+        <w:rPr>
+          <w:lang w:val="es-ES"/>
+        </w:rPr>
+        <w:t>/”</w:t>
       </w:r>
       <w:r>
         <w:rPr>
@@ -566,28 +1209,62 @@
           <w:bCs/>
           <w:lang w:val="es-ES"/>
         </w:rPr>
-        <w:t>Sea el archivo de key privada “llave”</w:t>
-      </w:r>
-    </w:p>
-    <w:p>
-      <w:pPr>
-        <w:rPr>
-          <w:b/>
-          <w:bCs/>
-          <w:lang w:val="es-ES"/>
-        </w:rPr>
-      </w:pPr>
-      <w:r>
-        <w:rPr>
-          <w:lang w:val="es-ES"/>
-        </w:rPr>
-        <w:t xml:space="preserve">chmod 600 </w:t>
-      </w:r>
-      <w:r>
-        <w:rPr>
-          <w:lang w:val="es-ES"/>
-        </w:rPr>
-        <w:t>path/</w:t>
+        <w:t xml:space="preserve">Sea el archivo de </w:t>
+      </w:r>
+      <w:proofErr w:type="spellStart"/>
+      <w:r>
+        <w:rPr>
+          <w:b/>
+          <w:bCs/>
+          <w:lang w:val="es-ES"/>
+        </w:rPr>
+        <w:t>key</w:t>
+      </w:r>
+      <w:proofErr w:type="spellEnd"/>
+      <w:r>
+        <w:rPr>
+          <w:b/>
+          <w:bCs/>
+          <w:lang w:val="es-ES"/>
+        </w:rPr>
+        <w:t xml:space="preserve"> privada “llave”</w:t>
+      </w:r>
+    </w:p>
+    <w:p>
+      <w:pPr>
+        <w:rPr>
+          <w:b/>
+          <w:bCs/>
+          <w:lang w:val="es-ES"/>
+        </w:rPr>
+      </w:pPr>
+      <w:proofErr w:type="spellStart"/>
+      <w:r>
+        <w:rPr>
+          <w:lang w:val="es-ES"/>
+        </w:rPr>
+        <w:t>chmod</w:t>
+      </w:r>
+      <w:proofErr w:type="spellEnd"/>
+      <w:r>
+        <w:rPr>
+          <w:lang w:val="es-ES"/>
+        </w:rPr>
+        <w:t xml:space="preserve"> 600 </w:t>
+      </w:r>
+      <w:proofErr w:type="spellStart"/>
+      <w:r>
+        <w:rPr>
+          <w:lang w:val="es-ES"/>
+        </w:rPr>
+        <w:t>path</w:t>
+      </w:r>
+      <w:proofErr w:type="spellEnd"/>
+      <w:r>
+        <w:rPr>
+          <w:lang w:val="es-ES"/>
+        </w:rPr>
+        <w:t>/</w:t>
       </w:r>
       <w:r>
         <w:rPr>
@@ -624,7 +1301,25 @@
           <w:bCs/>
           <w:lang w:val="es-ES"/>
         </w:rPr>
-        <w:t>se ejecuta el comando pero no cambia los permisos</w:t>
+        <w:t xml:space="preserve">se ejecuta el </w:t>
+      </w:r>
+      <w:proofErr w:type="gramStart"/>
+      <w:r>
+        <w:rPr>
+          <w:b/>
+          <w:bCs/>
+          <w:lang w:val="es-ES"/>
+        </w:rPr>
+        <w:t>comando</w:t>
+      </w:r>
+      <w:proofErr w:type="gramEnd"/>
+      <w:r>
+        <w:rPr>
+          <w:b/>
+          <w:bCs/>
+          <w:lang w:val="es-ES"/>
+        </w:rPr>
+        <w:t xml:space="preserve"> pero no cambia los permisos</w:t>
       </w:r>
       <w:r>
         <w:rPr>
@@ -648,11 +1343,33 @@
           <w:lang w:val="es-ES"/>
         </w:rPr>
       </w:pPr>
-      <w:r>
-        <w:rPr>
-          <w:lang w:val="es-ES"/>
-        </w:rPr>
-        <w:t>chmod 600 ~/.ssh/llave</w:t>
+      <w:proofErr w:type="spellStart"/>
+      <w:r>
+        <w:rPr>
+          <w:lang w:val="es-ES"/>
+        </w:rPr>
+        <w:t>chmod</w:t>
+      </w:r>
+      <w:proofErr w:type="spellEnd"/>
+      <w:r>
+        <w:rPr>
+          <w:lang w:val="es-ES"/>
+        </w:rPr>
+        <w:t xml:space="preserve"> 600 ~/.</w:t>
+      </w:r>
+      <w:proofErr w:type="spellStart"/>
+      <w:r>
+        <w:rPr>
+          <w:lang w:val="es-ES"/>
+        </w:rPr>
+        <w:t>ssh</w:t>
+      </w:r>
+      <w:proofErr w:type="spellEnd"/>
+      <w:r>
+        <w:rPr>
+          <w:lang w:val="es-ES"/>
+        </w:rPr>
+        <w:t>/llave</w:t>
       </w:r>
       <w:r>
         <w:rPr>
@@ -678,33 +1395,91 @@
         <w:rPr>
           <w:lang w:val="es-ES"/>
         </w:rPr>
-        <w:t xml:space="preserve">o bien : </w:t>
-      </w:r>
-      <w:r>
-        <w:rPr>
-          <w:lang w:val="es-ES"/>
-        </w:rPr>
-        <w:t>sudo chmod 600 ~/.ssh/llave</w:t>
-      </w:r>
-    </w:p>
-    <w:p>
-      <w:pPr>
-        <w:rPr>
-          <w:lang w:val="es-ES"/>
-        </w:rPr>
-      </w:pPr>
-      <w:r>
-        <w:rPr>
-          <w:lang w:val="es-ES"/>
-        </w:rPr>
-        <w:t xml:space="preserve">y probar ahora si: </w:t>
-      </w:r>
+        <w:t xml:space="preserve">o </w:t>
+      </w:r>
+      <w:proofErr w:type="gramStart"/>
+      <w:r>
+        <w:rPr>
+          <w:lang w:val="es-ES"/>
+        </w:rPr>
+        <w:t>bien :</w:t>
+      </w:r>
+      <w:proofErr w:type="gramEnd"/>
+      <w:r>
+        <w:rPr>
+          <w:lang w:val="es-ES"/>
+        </w:rPr>
+        <w:t xml:space="preserve"> </w:t>
+      </w:r>
+      <w:r>
+        <w:rPr>
+          <w:lang w:val="es-ES"/>
+        </w:rPr>
+        <w:t xml:space="preserve">sudo </w:t>
+      </w:r>
+      <w:proofErr w:type="spellStart"/>
+      <w:r>
+        <w:rPr>
+          <w:lang w:val="es-ES"/>
+        </w:rPr>
+        <w:t>chmod</w:t>
+      </w:r>
+      <w:proofErr w:type="spellEnd"/>
+      <w:r>
+        <w:rPr>
+          <w:lang w:val="es-ES"/>
+        </w:rPr>
+        <w:t xml:space="preserve"> 600 ~/.</w:t>
+      </w:r>
+      <w:proofErr w:type="spellStart"/>
+      <w:r>
+        <w:rPr>
+          <w:lang w:val="es-ES"/>
+        </w:rPr>
+        <w:t>ssh</w:t>
+      </w:r>
+      <w:proofErr w:type="spellEnd"/>
+      <w:r>
+        <w:rPr>
+          <w:lang w:val="es-ES"/>
+        </w:rPr>
+        <w:t>/llave</w:t>
+      </w:r>
+    </w:p>
+    <w:p>
+      <w:pPr>
+        <w:rPr>
+          <w:lang w:val="es-ES"/>
+        </w:rPr>
+      </w:pPr>
+      <w:r>
+        <w:rPr>
+          <w:lang w:val="es-ES"/>
+        </w:rPr>
+        <w:t xml:space="preserve">y probar ahora </w:t>
+      </w:r>
+      <w:proofErr w:type="spellStart"/>
+      <w:r>
+        <w:rPr>
+          <w:lang w:val="es-ES"/>
+        </w:rPr>
+        <w:t>si</w:t>
+      </w:r>
+      <w:proofErr w:type="spellEnd"/>
+      <w:r>
+        <w:rPr>
+          <w:lang w:val="es-ES"/>
+        </w:rPr>
+        <w:t xml:space="preserve">: </w:t>
+      </w:r>
+      <w:proofErr w:type="spellStart"/>
       <w:r>
         <w:rPr>
           <w:lang w:val="es-ES"/>
         </w:rPr>
         <w:t>ssh-add</w:t>
       </w:r>
+      <w:proofErr w:type="spellEnd"/>
       <w:r>
         <w:rPr>
           <w:lang w:val="es-ES"/>
@@ -720,13 +1495,23 @@
           <w:lang w:val="en-US"/>
         </w:rPr>
       </w:pPr>
-      <w:r>
-        <w:rPr>
-          <w:b/>
-          <w:bCs/>
-          <w:lang w:val="en-US"/>
-        </w:rPr>
-        <w:t>otro error:</w:t>
+      <w:proofErr w:type="spellStart"/>
+      <w:r>
+        <w:rPr>
+          <w:b/>
+          <w:bCs/>
+          <w:lang w:val="en-US"/>
+        </w:rPr>
+        <w:t>otro</w:t>
+      </w:r>
+      <w:proofErr w:type="spellEnd"/>
+      <w:r>
+        <w:rPr>
+          <w:b/>
+          <w:bCs/>
+          <w:lang w:val="en-US"/>
+        </w:rPr>
+        <w:t xml:space="preserve"> error:</w:t>
       </w:r>
     </w:p>
     <w:p>
@@ -762,19 +1547,69 @@
           <w:lang w:val="es-ES"/>
         </w:rPr>
       </w:pPr>
-      <w:r>
-        <w:rPr>
-          <w:b/>
-          <w:bCs/>
-          <w:lang w:val="es-ES"/>
-        </w:rPr>
-        <w:t xml:space="preserve">Podria ser que el nro de agente creado al hacer </w:t>
-      </w:r>
-      <w:r>
-        <w:rPr>
-          <w:lang w:val="es-ES"/>
-        </w:rPr>
-        <w:t>eval "$(ssh-agent -s)"</w:t>
+      <w:proofErr w:type="spellStart"/>
+      <w:r>
+        <w:rPr>
+          <w:b/>
+          <w:bCs/>
+          <w:lang w:val="es-ES"/>
+        </w:rPr>
+        <w:t>Podria</w:t>
+      </w:r>
+      <w:proofErr w:type="spellEnd"/>
+      <w:r>
+        <w:rPr>
+          <w:b/>
+          <w:bCs/>
+          <w:lang w:val="es-ES"/>
+        </w:rPr>
+        <w:t xml:space="preserve"> ser que el </w:t>
+      </w:r>
+      <w:proofErr w:type="spellStart"/>
+      <w:r>
+        <w:rPr>
+          <w:b/>
+          <w:bCs/>
+          <w:lang w:val="es-ES"/>
+        </w:rPr>
+        <w:t>nro</w:t>
+      </w:r>
+      <w:proofErr w:type="spellEnd"/>
+      <w:r>
+        <w:rPr>
+          <w:b/>
+          <w:bCs/>
+          <w:lang w:val="es-ES"/>
+        </w:rPr>
+        <w:t xml:space="preserve"> de agente creado al hacer </w:t>
+      </w:r>
+      <w:proofErr w:type="spellStart"/>
+      <w:r>
+        <w:rPr>
+          <w:lang w:val="es-ES"/>
+        </w:rPr>
+        <w:t>eval</w:t>
+      </w:r>
+      <w:proofErr w:type="spellEnd"/>
+      <w:r>
+        <w:rPr>
+          <w:lang w:val="es-ES"/>
+        </w:rPr>
+        <w:t xml:space="preserve"> "$(</w:t>
+      </w:r>
+      <w:proofErr w:type="spellStart"/>
+      <w:r>
+        <w:rPr>
+          <w:lang w:val="es-ES"/>
+        </w:rPr>
+        <w:t>ssh-agent</w:t>
+      </w:r>
+      <w:proofErr w:type="spellEnd"/>
+      <w:r>
+        <w:rPr>
+          <w:lang w:val="es-ES"/>
+        </w:rPr>
+        <w:t xml:space="preserve"> -s)"</w:t>
       </w:r>
       <w:r>
         <w:rPr>
@@ -797,72 +1632,103 @@
           <w:b/>
           <w:lang w:val="es-ES"/>
         </w:rPr>
+        <w:t xml:space="preserve"> SSH_AUTH_SOCK</w:t>
+      </w:r>
+    </w:p>
+    <w:p>
+      <w:pPr>
+        <w:rPr>
+          <w:b/>
+        </w:rPr>
+      </w:pPr>
+      <w:proofErr w:type="spellStart"/>
+      <w:r>
+        <w:rPr>
+          <w:bCs/>
+        </w:rPr>
+        <w:t>ssh-agent</w:t>
+      </w:r>
+      <w:proofErr w:type="spellEnd"/>
+      <w:r>
+        <w:rPr>
+          <w:bCs/>
+        </w:rPr>
+        <w:t xml:space="preserve"> -k</w:t>
+      </w:r>
+      <w:r>
+        <w:rPr>
+          <w:b/>
+        </w:rPr>
+        <w:tab/>
+      </w:r>
+      <w:r>
+        <w:rPr>
+          <w:b/>
+          <w:lang w:val="en-US"/>
+        </w:rPr>
+        <w:sym w:font="Wingdings" w:char="F0E0"/>
+      </w:r>
+      <w:r>
+        <w:rPr>
+          <w:b/>
+        </w:rPr>
+        <w:t xml:space="preserve">este </w:t>
+      </w:r>
+      <w:proofErr w:type="spellStart"/>
+      <w:r>
+        <w:rPr>
+          <w:b/>
+        </w:rPr>
+        <w:t>commando</w:t>
+      </w:r>
+      <w:proofErr w:type="spellEnd"/>
+      <w:r>
+        <w:rPr>
+          <w:b/>
+        </w:rPr>
+        <w:t xml:space="preserve"> e</w:t>
+      </w:r>
+      <w:r>
+        <w:rPr>
+          <w:b/>
+        </w:rPr>
+        <w:t>limina posibles agentes múltiples en conflicto</w:t>
+      </w:r>
+    </w:p>
+    <w:p>
+      <w:pPr>
+        <w:rPr>
+          <w:b/>
+        </w:rPr>
+      </w:pPr>
+      <w:r>
+        <w:rPr>
+          <w:b/>
+        </w:rPr>
+        <w:t xml:space="preserve">esto parece pasar porque el PID cuando se crea el agente no coincide con el </w:t>
+      </w:r>
+      <w:proofErr w:type="spellStart"/>
+      <w:proofErr w:type="gramStart"/>
+      <w:r>
+        <w:rPr>
+          <w:b/>
+        </w:rPr>
+        <w:t>del</w:t>
+      </w:r>
+      <w:proofErr w:type="spellEnd"/>
+      <w:r>
+        <w:rPr>
+          <w:b/>
+        </w:rPr>
         <w:t xml:space="preserve"> </w:t>
       </w:r>
       <w:r>
         <w:rPr>
           <w:b/>
-          <w:lang w:val="es-ES"/>
-        </w:rPr>
-        <w:t>SSH_AUTH_SOCK</w:t>
-      </w:r>
-    </w:p>
-    <w:p>
-      <w:pPr>
-        <w:rPr>
-          <w:b/>
-        </w:rPr>
-      </w:pPr>
-      <w:r>
-        <w:rPr>
-          <w:bCs/>
-        </w:rPr>
-        <w:t>ssh-agent -k</w:t>
-      </w:r>
-      <w:r>
-        <w:rPr>
-          <w:b/>
-        </w:rPr>
-        <w:tab/>
-      </w:r>
-      <w:r>
-        <w:rPr>
-          <w:b/>
-          <w:lang w:val="en-US"/>
-        </w:rPr>
-        <w:sym w:font="Wingdings" w:char="F0E0"/>
-      </w:r>
-      <w:r>
-        <w:rPr>
-          <w:b/>
-        </w:rPr>
-        <w:t>este commando e</w:t>
-      </w:r>
-      <w:r>
-        <w:rPr>
-          <w:b/>
-        </w:rPr>
-        <w:t>limina posibles agentes múltiples en conflicto</w:t>
-      </w:r>
-    </w:p>
-    <w:p>
-      <w:pPr>
-        <w:rPr>
-          <w:b/>
-        </w:rPr>
-      </w:pPr>
-      <w:r>
-        <w:rPr>
-          <w:b/>
-        </w:rPr>
-        <w:t xml:space="preserve">esto parece pasar porque el PID cuando se crea el agente no coincide con el del </w:t>
-      </w:r>
-      <w:r>
-        <w:rPr>
-          <w:b/>
         </w:rPr>
         <w:t>la variable antedicha</w:t>
       </w:r>
+      <w:proofErr w:type="gramEnd"/>
     </w:p>
     <w:p>
       <w:pPr>
@@ -875,37 +1741,92 @@
           <w:b/>
         </w:rPr>
         <w:lastRenderedPageBreak/>
-        <w:t xml:space="preserve">eventualmente cambiamos los permisos del archivo de llave privada y lo agregamos haciendo ssh-add… </w:t>
-      </w:r>
-    </w:p>
-    <w:p>
-      <w:pPr>
-        <w:rPr>
-          <w:bCs/>
-          <w:lang w:val="en-US"/>
-        </w:rPr>
-      </w:pPr>
-      <w:r>
-        <w:rPr>
-          <w:bCs/>
-          <w:lang w:val="en-US"/>
-        </w:rPr>
-        <w:t>ssh-add ~/.ssh/llave</w:t>
-      </w:r>
-    </w:p>
-    <w:p>
-      <w:pPr>
-        <w:rPr>
-          <w:bCs/>
-          <w:lang w:val="en-US"/>
-        </w:rPr>
-      </w:pPr>
-      <w:r>
-        <w:rPr>
-          <w:bCs/>
-          <w:lang w:val="en-US"/>
-        </w:rPr>
-        <w:t>Enter passphrase for /home/drtandar/.ssh/llave:</w:t>
+        <w:t xml:space="preserve">eventualmente cambiamos los permisos del archivo de llave privada y lo agregamos haciendo </w:t>
+      </w:r>
+      <w:proofErr w:type="spellStart"/>
+      <w:r>
+        <w:rPr>
+          <w:b/>
+        </w:rPr>
+        <w:t>ssh-add</w:t>
+      </w:r>
+      <w:proofErr w:type="spellEnd"/>
+      <w:r>
+        <w:rPr>
+          <w:b/>
+        </w:rPr>
+        <w:t xml:space="preserve">… </w:t>
+      </w:r>
+    </w:p>
+    <w:p>
+      <w:pPr>
+        <w:rPr>
+          <w:bCs/>
+          <w:lang w:val="en-US"/>
+        </w:rPr>
+      </w:pPr>
+      <w:r>
+        <w:rPr>
+          <w:bCs/>
+          <w:lang w:val="en-US"/>
+        </w:rPr>
+        <w:t>ssh-add ~/.ssh/</w:t>
+      </w:r>
+      <w:proofErr w:type="spellStart"/>
+      <w:r>
+        <w:rPr>
+          <w:bCs/>
+          <w:lang w:val="en-US"/>
+        </w:rPr>
+        <w:t>llave</w:t>
+      </w:r>
+      <w:proofErr w:type="spellEnd"/>
+    </w:p>
+    <w:p>
+      <w:pPr>
+        <w:rPr>
+          <w:bCs/>
+          <w:lang w:val="en-US"/>
+        </w:rPr>
+      </w:pPr>
+      <w:r>
+        <w:rPr>
+          <w:bCs/>
+          <w:lang w:val="en-US"/>
+        </w:rPr>
+        <w:t>Enter passphrase for /home/</w:t>
+      </w:r>
+      <w:proofErr w:type="spellStart"/>
+      <w:r>
+        <w:rPr>
+          <w:bCs/>
+          <w:lang w:val="en-US"/>
+        </w:rPr>
+        <w:t>drtandar</w:t>
+      </w:r>
+      <w:proofErr w:type="spellEnd"/>
+      <w:r>
+        <w:rPr>
+          <w:bCs/>
+          <w:lang w:val="en-US"/>
+        </w:rPr>
+        <w:t>/.ssh/</w:t>
+      </w:r>
+      <w:proofErr w:type="spellStart"/>
+      <w:r>
+        <w:rPr>
+          <w:bCs/>
+          <w:lang w:val="en-US"/>
+        </w:rPr>
+        <w:t>llave</w:t>
+      </w:r>
+      <w:proofErr w:type="spellEnd"/>
+      <w:r>
+        <w:rPr>
+          <w:bCs/>
+          <w:lang w:val="en-US"/>
+        </w:rPr>
+        <w:t>:</w:t>
       </w:r>
     </w:p>
     <w:p>
@@ -959,12 +1880,37 @@
           <w:lang w:val="es-ES"/>
         </w:rPr>
       </w:pPr>
-      <w:r>
-        <w:rPr>
-          <w:bCs/>
-          <w:lang w:val="es-ES"/>
-        </w:rPr>
-        <w:t>Identity added:</w:t>
+      <w:proofErr w:type="spellStart"/>
+      <w:r>
+        <w:rPr>
+          <w:bCs/>
+          <w:lang w:val="es-ES"/>
+        </w:rPr>
+        <w:t>Identity</w:t>
+      </w:r>
+      <w:proofErr w:type="spellEnd"/>
+      <w:r>
+        <w:rPr>
+          <w:bCs/>
+          <w:lang w:val="es-ES"/>
+        </w:rPr>
+        <w:t xml:space="preserve"> </w:t>
+      </w:r>
+      <w:proofErr w:type="spellStart"/>
+      <w:r>
+        <w:rPr>
+          <w:bCs/>
+          <w:lang w:val="es-ES"/>
+        </w:rPr>
+        <w:t>added</w:t>
+      </w:r>
+      <w:proofErr w:type="spellEnd"/>
+      <w:r>
+        <w:rPr>
+          <w:bCs/>
+          <w:lang w:val="es-ES"/>
+        </w:rPr>
+        <w:t>:</w:t>
       </w:r>
     </w:p>
     <w:p>
@@ -990,19 +1936,107 @@
         </w:rPr>
         <w:t xml:space="preserve">al intentar hacer un </w:t>
       </w:r>
-      <w:r>
-        <w:rPr>
-          <w:lang w:val="es-ES"/>
-        </w:rPr>
-        <w:t>git push</w:t>
-      </w:r>
-      <w:r>
-        <w:rPr>
-          <w:b/>
-          <w:bCs/>
-          <w:lang w:val="es-ES"/>
-        </w:rPr>
-        <w:t xml:space="preserve"> con github con la llave ssh y la url para autenticación ssh (no la http) puede que de un error de conexión</w:t>
+      <w:proofErr w:type="spellStart"/>
+      <w:r>
+        <w:rPr>
+          <w:lang w:val="es-ES"/>
+        </w:rPr>
+        <w:t>git</w:t>
+      </w:r>
+      <w:proofErr w:type="spellEnd"/>
+      <w:r>
+        <w:rPr>
+          <w:lang w:val="es-ES"/>
+        </w:rPr>
+        <w:t xml:space="preserve"> </w:t>
+      </w:r>
+      <w:proofErr w:type="spellStart"/>
+      <w:r>
+        <w:rPr>
+          <w:lang w:val="es-ES"/>
+        </w:rPr>
+        <w:t>push</w:t>
+      </w:r>
+      <w:proofErr w:type="spellEnd"/>
+      <w:r>
+        <w:rPr>
+          <w:b/>
+          <w:bCs/>
+          <w:lang w:val="es-ES"/>
+        </w:rPr>
+        <w:t xml:space="preserve"> con </w:t>
+      </w:r>
+      <w:proofErr w:type="spellStart"/>
+      <w:r>
+        <w:rPr>
+          <w:b/>
+          <w:bCs/>
+          <w:lang w:val="es-ES"/>
+        </w:rPr>
+        <w:t>github</w:t>
+      </w:r>
+      <w:proofErr w:type="spellEnd"/>
+      <w:r>
+        <w:rPr>
+          <w:b/>
+          <w:bCs/>
+          <w:lang w:val="es-ES"/>
+        </w:rPr>
+        <w:t xml:space="preserve"> con la llave </w:t>
+      </w:r>
+      <w:proofErr w:type="spellStart"/>
+      <w:r>
+        <w:rPr>
+          <w:b/>
+          <w:bCs/>
+          <w:lang w:val="es-ES"/>
+        </w:rPr>
+        <w:t>ssh</w:t>
+      </w:r>
+      <w:proofErr w:type="spellEnd"/>
+      <w:r>
+        <w:rPr>
+          <w:b/>
+          <w:bCs/>
+          <w:lang w:val="es-ES"/>
+        </w:rPr>
+        <w:t xml:space="preserve"> y la </w:t>
+      </w:r>
+      <w:proofErr w:type="spellStart"/>
+      <w:r>
+        <w:rPr>
+          <w:b/>
+          <w:bCs/>
+          <w:lang w:val="es-ES"/>
+        </w:rPr>
+        <w:t>url</w:t>
+      </w:r>
+      <w:proofErr w:type="spellEnd"/>
+      <w:r>
+        <w:rPr>
+          <w:b/>
+          <w:bCs/>
+          <w:lang w:val="es-ES"/>
+        </w:rPr>
+        <w:t xml:space="preserve"> para autenticación </w:t>
+      </w:r>
+      <w:proofErr w:type="spellStart"/>
+      <w:r>
+        <w:rPr>
+          <w:b/>
+          <w:bCs/>
+          <w:lang w:val="es-ES"/>
+        </w:rPr>
+        <w:t>ssh</w:t>
+      </w:r>
+      <w:proofErr w:type="spellEnd"/>
+      <w:r>
+        <w:rPr>
+          <w:b/>
+          <w:bCs/>
+          <w:lang w:val="es-ES"/>
+        </w:rPr>
+        <w:t xml:space="preserve"> (no la http) puede que de un error de conexión</w:t>
       </w:r>
       <w:r>
         <w:rPr>
@@ -1023,7 +2057,70 @@
         <w:rPr>
           <w:lang w:val="en-US"/>
         </w:rPr>
-        <w:t>git remote set-url origin git@github.com:ethan1987-2/I-C.git</w:t>
+        <w:t>git remote set-</w:t>
+      </w:r>
+      <w:proofErr w:type="spellStart"/>
+      <w:r>
+        <w:rPr>
+          <w:lang w:val="en-US"/>
+        </w:rPr>
+        <w:t>url</w:t>
+      </w:r>
+      <w:proofErr w:type="spellEnd"/>
+      <w:r>
+        <w:rPr>
+          <w:lang w:val="en-US"/>
+        </w:rPr>
+        <w:t xml:space="preserve"> origin </w:t>
+      </w:r>
+      <w:hyperlink r:id="rId5" w:history="1">
+        <w:r>
+          <w:rPr>
+            <w:rStyle w:val="Hyperlink"/>
+            <w:lang w:val="en-US"/>
+          </w:rPr>
+          <w:t>git@github.com:ethan1987-2/I-C.git</w:t>
+        </w:r>
+      </w:hyperlink>
+    </w:p>
+    <w:p>
+      <w:pPr>
+        <w:rPr>
+          <w:b/>
+          <w:bCs/>
+        </w:rPr>
+      </w:pPr>
+      <w:proofErr w:type="spellStart"/>
+      <w:r>
+        <w:rPr>
+          <w:b/>
+          <w:bCs/>
+        </w:rPr>
+        <w:t>si</w:t>
+      </w:r>
+      <w:proofErr w:type="spellEnd"/>
+      <w:r>
+        <w:rPr>
+          <w:b/>
+          <w:bCs/>
+        </w:rPr>
+        <w:t xml:space="preserve"> nos equivocamos con la </w:t>
+      </w:r>
+      <w:proofErr w:type="spellStart"/>
+      <w:r>
+        <w:rPr>
+          <w:b/>
+          <w:bCs/>
+        </w:rPr>
+        <w:t>url</w:t>
+      </w:r>
+      <w:proofErr w:type="spellEnd"/>
+      <w:r>
+        <w:rPr>
+          <w:b/>
+          <w:bCs/>
+        </w:rPr>
+        <w:t xml:space="preserve"> podemos corregirla con este mismo comando</w:t>
       </w:r>
     </w:p>
     <w:p>
@@ -1048,67 +2145,158 @@
           <w:bCs/>
           <w:lang w:val="es-ES"/>
         </w:rPr>
-        <w:t>a dirección url de autenticación ssh q da github</w:t>
-      </w:r>
-    </w:p>
-    <w:p>
-      <w:pPr>
-        <w:rPr>
-          <w:b/>
-          <w:bCs/>
-          <w:lang w:val="en-US"/>
-        </w:rPr>
-      </w:pPr>
-      <w:r>
-        <w:rPr>
-          <w:b/>
-          <w:bCs/>
-          <w:lang w:val="en-US"/>
-        </w:rPr>
-        <w:t>git remote -v</w:t>
-      </w:r>
-    </w:p>
-    <w:p>
-      <w:pPr>
-        <w:rPr>
-          <w:b/>
-          <w:bCs/>
-          <w:lang w:val="es-ES"/>
-        </w:rPr>
-      </w:pPr>
-      <w:r>
-        <w:rPr>
-          <w:b/>
-          <w:bCs/>
-          <w:lang w:val="es-ES"/>
-        </w:rPr>
-        <w:t>deberia mostrar que quedo l</w:t>
-      </w:r>
-      <w:r>
-        <w:rPr>
-          <w:b/>
-          <w:bCs/>
-          <w:lang w:val="es-ES"/>
-        </w:rPr>
-        <w:t>a url indicada</w:t>
-      </w:r>
-    </w:p>
-    <w:p>
-      <w:pPr>
-        <w:rPr>
-          <w:b/>
-          <w:bCs/>
-          <w:lang w:val="es-ES"/>
-        </w:rPr>
-      </w:pPr>
-      <w:r>
-        <w:rPr>
-          <w:b/>
-          <w:bCs/>
-          <w:lang w:val="es-ES"/>
-        </w:rPr>
-        <w:t>puede que persista otro error de conexion</w:t>
-      </w:r>
+        <w:t xml:space="preserve">a dirección </w:t>
+      </w:r>
+      <w:proofErr w:type="spellStart"/>
+      <w:r>
+        <w:rPr>
+          <w:b/>
+          <w:bCs/>
+          <w:lang w:val="es-ES"/>
+        </w:rPr>
+        <w:t>url</w:t>
+      </w:r>
+      <w:proofErr w:type="spellEnd"/>
+      <w:r>
+        <w:rPr>
+          <w:b/>
+          <w:bCs/>
+          <w:lang w:val="es-ES"/>
+        </w:rPr>
+        <w:t xml:space="preserve"> de autenticación </w:t>
+      </w:r>
+      <w:proofErr w:type="spellStart"/>
+      <w:r>
+        <w:rPr>
+          <w:b/>
+          <w:bCs/>
+          <w:lang w:val="es-ES"/>
+        </w:rPr>
+        <w:t>ssh</w:t>
+      </w:r>
+      <w:proofErr w:type="spellEnd"/>
+      <w:r>
+        <w:rPr>
+          <w:b/>
+          <w:bCs/>
+          <w:lang w:val="es-ES"/>
+        </w:rPr>
+        <w:t xml:space="preserve"> q da </w:t>
+      </w:r>
+      <w:proofErr w:type="spellStart"/>
+      <w:r>
+        <w:rPr>
+          <w:b/>
+          <w:bCs/>
+          <w:lang w:val="es-ES"/>
+        </w:rPr>
+        <w:t>github</w:t>
+      </w:r>
+      <w:proofErr w:type="spellEnd"/>
+    </w:p>
+    <w:p>
+      <w:pPr>
+        <w:rPr>
+          <w:b/>
+          <w:bCs/>
+        </w:rPr>
+      </w:pPr>
+      <w:proofErr w:type="spellStart"/>
+      <w:r>
+        <w:rPr>
+          <w:b/>
+          <w:bCs/>
+        </w:rPr>
+        <w:t>git</w:t>
+      </w:r>
+      <w:proofErr w:type="spellEnd"/>
+      <w:r>
+        <w:rPr>
+          <w:b/>
+          <w:bCs/>
+        </w:rPr>
+        <w:t xml:space="preserve"> remote -v</w:t>
+      </w:r>
+    </w:p>
+    <w:p>
+      <w:pPr>
+        <w:rPr>
+          <w:b/>
+          <w:bCs/>
+          <w:lang w:val="es-ES"/>
+        </w:rPr>
+      </w:pPr>
+      <w:proofErr w:type="spellStart"/>
+      <w:r>
+        <w:rPr>
+          <w:b/>
+          <w:bCs/>
+          <w:lang w:val="es-ES"/>
+        </w:rPr>
+        <w:t>deberia</w:t>
+      </w:r>
+      <w:proofErr w:type="spellEnd"/>
+      <w:r>
+        <w:rPr>
+          <w:b/>
+          <w:bCs/>
+          <w:lang w:val="es-ES"/>
+        </w:rPr>
+        <w:t xml:space="preserve"> mostrar que quedo l</w:t>
+      </w:r>
+      <w:r>
+        <w:rPr>
+          <w:b/>
+          <w:bCs/>
+          <w:lang w:val="es-ES"/>
+        </w:rPr>
+        <w:t xml:space="preserve">a </w:t>
+      </w:r>
+      <w:proofErr w:type="spellStart"/>
+      <w:r>
+        <w:rPr>
+          <w:b/>
+          <w:bCs/>
+          <w:lang w:val="es-ES"/>
+        </w:rPr>
+        <w:t>url</w:t>
+      </w:r>
+      <w:proofErr w:type="spellEnd"/>
+      <w:r>
+        <w:rPr>
+          <w:b/>
+          <w:bCs/>
+          <w:lang w:val="es-ES"/>
+        </w:rPr>
+        <w:t xml:space="preserve"> indicada</w:t>
+      </w:r>
+    </w:p>
+    <w:p>
+      <w:pPr>
+        <w:rPr>
+          <w:b/>
+          <w:bCs/>
+          <w:lang w:val="es-ES"/>
+        </w:rPr>
+      </w:pPr>
+      <w:r>
+        <w:rPr>
+          <w:b/>
+          <w:bCs/>
+          <w:lang w:val="es-ES"/>
+        </w:rPr>
+        <w:t xml:space="preserve">puede que persista otro error de </w:t>
+      </w:r>
+      <w:proofErr w:type="spellStart"/>
+      <w:r>
+        <w:rPr>
+          <w:b/>
+          <w:bCs/>
+          <w:lang w:val="es-ES"/>
+        </w:rPr>
+        <w:t>conexion</w:t>
+      </w:r>
+      <w:proofErr w:type="spellEnd"/>
     </w:p>
     <w:p>
       <w:pPr>
@@ -1133,7 +2321,21 @@
         <w:rPr>
           <w:lang w:val="en-US"/>
         </w:rPr>
-        <w:t>Please make sure you have the correct access rights and the repository exists.</w:t>
+        <w:t xml:space="preserve">Please make sure you have the correct access </w:t>
+      </w:r>
+      <w:proofErr w:type="gramStart"/>
+      <w:r>
+        <w:rPr>
+          <w:lang w:val="en-US"/>
+        </w:rPr>
+        <w:t>rights</w:t>
+      </w:r>
+      <w:proofErr w:type="gramEnd"/>
+      <w:r>
+        <w:rPr>
+          <w:lang w:val="en-US"/>
+        </w:rPr>
+        <w:t xml:space="preserve"> and the repository exists.</w:t>
       </w:r>
     </w:p>
     <w:p>
@@ -1173,7 +2375,25 @@
           <w:bCs/>
           <w:lang w:val="es-ES"/>
         </w:rPr>
-        <w:t xml:space="preserve"> en el caso de la CNEA, usar este sistema de autenticación por ssh-keygen puede traer problemas por el proxy</w:t>
+        <w:t xml:space="preserve"> en el caso de la CNEA, usar este sistema de autenticación por </w:t>
+      </w:r>
+      <w:proofErr w:type="spellStart"/>
+      <w:r>
+        <w:rPr>
+          <w:b/>
+          <w:bCs/>
+          <w:lang w:val="es-ES"/>
+        </w:rPr>
+        <w:t>ssh-keygen</w:t>
+      </w:r>
+      <w:proofErr w:type="spellEnd"/>
+      <w:r>
+        <w:rPr>
+          <w:b/>
+          <w:bCs/>
+          <w:lang w:val="es-ES"/>
+        </w:rPr>
+        <w:t xml:space="preserve"> puede traer problemas por el proxy</w:t>
       </w:r>
     </w:p>
     <w:p>
@@ -1195,16 +2415,36 @@
       <w:pPr>
         <w:rPr>
           <w:bCs/>
-          <w:lang w:val="en-US"/>
-        </w:rPr>
-      </w:pPr>
-      <w:r>
-        <w:rPr>
-          <w:bCs/>
-          <w:lang w:val="en-US"/>
-        </w:rPr>
-        <w:t>nano ~/.ssh/config</w:t>
-      </w:r>
+        </w:rPr>
+      </w:pPr>
+      <w:r>
+        <w:rPr>
+          <w:bCs/>
+        </w:rPr>
+        <w:t>nano ~/.</w:t>
+      </w:r>
+      <w:proofErr w:type="spellStart"/>
+      <w:r>
+        <w:rPr>
+          <w:bCs/>
+        </w:rPr>
+        <w:t>ssh</w:t>
+      </w:r>
+      <w:proofErr w:type="spellEnd"/>
+      <w:r>
+        <w:rPr>
+          <w:bCs/>
+        </w:rPr>
+        <w:t>/</w:t>
+      </w:r>
+      <w:proofErr w:type="spellStart"/>
+      <w:r>
+        <w:rPr>
+          <w:bCs/>
+        </w:rPr>
+        <w:t>config</w:t>
+      </w:r>
+      <w:proofErr w:type="spellEnd"/>
     </w:p>
     <w:p>
       <w:pPr>
@@ -1232,13 +2472,13 @@
       <w:pPr>
         <w:rPr>
           <w:bCs/>
-          <w:lang w:val="es-ES"/>
-        </w:rPr>
-      </w:pPr>
-      <w:r>
-        <w:rPr>
-          <w:bCs/>
-          <w:lang w:val="es-ES"/>
+          <w:lang w:val="en-US"/>
+        </w:rPr>
+      </w:pPr>
+      <w:r>
+        <w:rPr>
+          <w:bCs/>
+          <w:lang w:val="en-US"/>
         </w:rPr>
         <w:t>Host github.com</w:t>
       </w:r>
@@ -1253,7 +2493,7 @@
       <w:r>
         <w:rPr>
           <w:bCs/>
-          <w:lang w:val="es-ES"/>
+          <w:lang w:val="en-US"/>
         </w:rPr>
         <w:t xml:space="preserve">  </w:t>
       </w:r>
@@ -1307,37 +2547,91 @@
           <w:bCs/>
           <w:lang w:val="en-US"/>
         </w:rPr>
-        <w:t xml:space="preserve">  IdentityFile ~/.ssh/llave</w:t>
-      </w:r>
-    </w:p>
-    <w:p>
-      <w:pPr>
-        <w:rPr>
-          <w:bCs/>
-          <w:lang w:val="en-US"/>
-        </w:rPr>
-      </w:pPr>
-      <w:r>
-        <w:rPr>
-          <w:bCs/>
-          <w:lang w:val="en-US"/>
-        </w:rPr>
-        <w:t xml:space="preserve">  IdentitiesOnly yes</w:t>
-      </w:r>
-    </w:p>
-    <w:p>
-      <w:pPr>
-        <w:rPr>
-          <w:lang w:val="es-ES"/>
-        </w:rPr>
-      </w:pPr>
-      <w:r>
-        <w:rPr>
-          <w:b/>
-          <w:bCs/>
-          <w:lang w:val="es-ES"/>
+        <w:t xml:space="preserve">  </w:t>
+      </w:r>
+      <w:proofErr w:type="spellStart"/>
+      <w:r>
+        <w:rPr>
+          <w:bCs/>
+          <w:lang w:val="en-US"/>
+        </w:rPr>
+        <w:t>IdentityFile</w:t>
+      </w:r>
+      <w:proofErr w:type="spellEnd"/>
+      <w:r>
+        <w:rPr>
+          <w:bCs/>
+          <w:lang w:val="en-US"/>
+        </w:rPr>
+        <w:t xml:space="preserve"> </w:t>
+      </w:r>
+      <w:proofErr w:type="gramStart"/>
+      <w:r>
+        <w:rPr>
+          <w:bCs/>
+          <w:lang w:val="en-US"/>
+        </w:rPr>
+        <w:t>~/.</w:t>
+      </w:r>
+      <w:proofErr w:type="gramEnd"/>
+      <w:r>
+        <w:rPr>
+          <w:bCs/>
+          <w:lang w:val="en-US"/>
+        </w:rPr>
+        <w:t>ssh/</w:t>
+      </w:r>
+      <w:proofErr w:type="spellStart"/>
+      <w:r>
+        <w:rPr>
+          <w:bCs/>
+          <w:lang w:val="en-US"/>
+        </w:rPr>
+        <w:t>llave</w:t>
+      </w:r>
+      <w:proofErr w:type="spellEnd"/>
+    </w:p>
+    <w:p>
+      <w:pPr>
+        <w:rPr>
+          <w:bCs/>
+        </w:rPr>
+      </w:pPr>
+      <w:r>
+        <w:rPr>
+          <w:bCs/>
+          <w:lang w:val="en-US"/>
         </w:rPr>
         <w:lastRenderedPageBreak/>
+        <w:t xml:space="preserve">  </w:t>
+      </w:r>
+      <w:proofErr w:type="spellStart"/>
+      <w:r>
+        <w:rPr>
+          <w:bCs/>
+        </w:rPr>
+        <w:t>IdentitiesOnly</w:t>
+      </w:r>
+      <w:proofErr w:type="spellEnd"/>
+      <w:r>
+        <w:rPr>
+          <w:bCs/>
+        </w:rPr>
+        <w:t xml:space="preserve"> yes</w:t>
+      </w:r>
+    </w:p>
+    <w:p>
+      <w:pPr>
+        <w:rPr>
+          <w:lang w:val="es-ES"/>
+        </w:rPr>
+      </w:pPr>
+      <w:r>
+        <w:rPr>
+          <w:b/>
+          <w:bCs/>
+          <w:lang w:val="es-ES"/>
+        </w:rPr>
         <w:t>Probar haciend</w:t>
       </w:r>
       <w:r>
@@ -1356,13 +2650,21 @@
         </w:rPr>
         <w:t xml:space="preserve"> </w:t>
       </w:r>
-      <w:r>
-        <w:rPr>
-          <w:lang w:val="es-ES"/>
-        </w:rPr>
-        <w:t xml:space="preserve">ssh -T </w:t>
-      </w:r>
-      <w:hyperlink r:id="rId5" w:history="1">
+      <w:proofErr w:type="spellStart"/>
+      <w:r>
+        <w:rPr>
+          <w:lang w:val="es-ES"/>
+        </w:rPr>
+        <w:t>ssh</w:t>
+      </w:r>
+      <w:proofErr w:type="spellEnd"/>
+      <w:r>
+        <w:rPr>
+          <w:lang w:val="es-ES"/>
+        </w:rPr>
+        <w:t xml:space="preserve"> -T </w:t>
+      </w:r>
+      <w:hyperlink r:id="rId6" w:history="1">
         <w:r>
           <w:rPr>
             <w:rStyle w:val="Hyperlink"/>
@@ -1382,20 +2684,50 @@
         <w:rPr>
           <w:lang w:val="es-ES"/>
         </w:rPr>
-        <w:t>Probar configurando git un proxy</w:t>
-      </w:r>
-    </w:p>
-    <w:p>
-      <w:pPr>
-        <w:rPr>
-          <w:lang w:val="en-US"/>
-        </w:rPr>
-      </w:pPr>
-      <w:r>
-        <w:rPr>
-          <w:lang w:val="en-US"/>
-        </w:rPr>
-        <w:t>git config --global http.proxy http://proxy-cac.cnea.gov.ar:1280</w:t>
+        <w:t xml:space="preserve">Probar configurando </w:t>
+      </w:r>
+      <w:proofErr w:type="spellStart"/>
+      <w:r>
+        <w:rPr>
+          <w:lang w:val="es-ES"/>
+        </w:rPr>
+        <w:t>git</w:t>
+      </w:r>
+      <w:proofErr w:type="spellEnd"/>
+      <w:r>
+        <w:rPr>
+          <w:lang w:val="es-ES"/>
+        </w:rPr>
+        <w:t xml:space="preserve"> un proxy</w:t>
+      </w:r>
+    </w:p>
+    <w:p>
+      <w:pPr>
+        <w:rPr>
+          <w:lang w:val="en-US"/>
+        </w:rPr>
+      </w:pPr>
+      <w:r>
+        <w:rPr>
+          <w:lang w:val="en-US"/>
+        </w:rPr>
+        <w:t xml:space="preserve">git config --global </w:t>
+      </w:r>
+      <w:proofErr w:type="spellStart"/>
+      <w:proofErr w:type="gramStart"/>
+      <w:r>
+        <w:rPr>
+          <w:lang w:val="en-US"/>
+        </w:rPr>
+        <w:t>http.proxy</w:t>
+      </w:r>
+      <w:proofErr w:type="spellEnd"/>
+      <w:proofErr w:type="gramEnd"/>
+      <w:r>
+        <w:rPr>
+          <w:lang w:val="en-US"/>
+        </w:rPr>
+        <w:t xml:space="preserve"> http://proxy-cac.cnea.gov.ar:1280</w:t>
       </w:r>
     </w:p>
     <w:p>
@@ -1480,40 +2812,98 @@
         <w:rPr>
           <w:lang w:val="es-ES"/>
         </w:rPr>
-        <w:t>Entonces si tampoco funciona probar instalando corkscrew</w:t>
-      </w:r>
-    </w:p>
-    <w:p>
-      <w:pPr>
-        <w:rPr>
-          <w:lang w:val="es-ES"/>
-        </w:rPr>
-      </w:pPr>
-      <w:r>
-        <w:rPr>
-          <w:lang w:val="es-ES"/>
-        </w:rPr>
-        <w:t>Sudo apt install corkscrew</w:t>
-      </w:r>
-    </w:p>
-    <w:p>
-      <w:pPr>
-        <w:rPr>
-          <w:lang w:val="es-ES"/>
-        </w:rPr>
-      </w:pPr>
-    </w:p>
-    <w:p>
-      <w:pPr>
-        <w:rPr>
-          <w:b/>
-        </w:rPr>
-      </w:pPr>
-      <w:r>
-        <w:rPr>
-          <w:b/>
-        </w:rPr>
-        <w:t>lo anterior puede que ni así funcione por eso se recomienda usar el otro método de autenticación de github usando PAT personal Access tokens</w:t>
+        <w:t xml:space="preserve">Entonces si tampoco funciona probar instalando </w:t>
+      </w:r>
+      <w:proofErr w:type="spellStart"/>
+      <w:r>
+        <w:rPr>
+          <w:lang w:val="es-ES"/>
+        </w:rPr>
+        <w:t>corkscrew</w:t>
+      </w:r>
+      <w:proofErr w:type="spellEnd"/>
+    </w:p>
+    <w:p>
+      <w:pPr>
+        <w:rPr>
+          <w:lang w:val="es-ES"/>
+        </w:rPr>
+      </w:pPr>
+      <w:r>
+        <w:rPr>
+          <w:lang w:val="es-ES"/>
+        </w:rPr>
+        <w:t xml:space="preserve">Sudo </w:t>
+      </w:r>
+      <w:proofErr w:type="spellStart"/>
+      <w:r>
+        <w:rPr>
+          <w:lang w:val="es-ES"/>
+        </w:rPr>
+        <w:t>apt</w:t>
+      </w:r>
+      <w:proofErr w:type="spellEnd"/>
+      <w:r>
+        <w:rPr>
+          <w:lang w:val="es-ES"/>
+        </w:rPr>
+        <w:t xml:space="preserve"> </w:t>
+      </w:r>
+      <w:proofErr w:type="spellStart"/>
+      <w:r>
+        <w:rPr>
+          <w:lang w:val="es-ES"/>
+        </w:rPr>
+        <w:t>install</w:t>
+      </w:r>
+      <w:proofErr w:type="spellEnd"/>
+      <w:r>
+        <w:rPr>
+          <w:lang w:val="es-ES"/>
+        </w:rPr>
+        <w:t xml:space="preserve"> </w:t>
+      </w:r>
+      <w:proofErr w:type="spellStart"/>
+      <w:r>
+        <w:rPr>
+          <w:lang w:val="es-ES"/>
+        </w:rPr>
+        <w:t>corkscrew</w:t>
+      </w:r>
+      <w:proofErr w:type="spellEnd"/>
+    </w:p>
+    <w:p>
+      <w:pPr>
+        <w:rPr>
+          <w:lang w:val="es-ES"/>
+        </w:rPr>
+      </w:pPr>
+    </w:p>
+    <w:p>
+      <w:pPr>
+        <w:rPr>
+          <w:b/>
+        </w:rPr>
+      </w:pPr>
+      <w:r>
+        <w:rPr>
+          <w:b/>
+        </w:rPr>
+        <w:t xml:space="preserve">lo anterior puede que ni así funcione por eso se recomienda usar el otro método de autenticación de </w:t>
+      </w:r>
+      <w:proofErr w:type="spellStart"/>
+      <w:r>
+        <w:rPr>
+          <w:b/>
+        </w:rPr>
+        <w:t>github</w:t>
+      </w:r>
+      <w:proofErr w:type="spellEnd"/>
+      <w:r>
+        <w:rPr>
+          <w:b/>
+        </w:rPr>
+        <w:t xml:space="preserve"> usando PAT personal Access tokens</w:t>
       </w:r>
     </w:p>
     <w:p>
@@ -1552,7 +2942,21 @@
         <w:rPr>
           <w:lang w:val="en-US"/>
         </w:rPr>
-        <w:t>git remote set-url origin https://github.com/ethan1987-2/I-C.git</w:t>
+        <w:t>git remote set-</w:t>
+      </w:r>
+      <w:proofErr w:type="spellStart"/>
+      <w:r>
+        <w:rPr>
+          <w:lang w:val="en-US"/>
+        </w:rPr>
+        <w:t>url</w:t>
+      </w:r>
+      <w:proofErr w:type="spellEnd"/>
+      <w:r>
+        <w:rPr>
+          <w:lang w:val="en-US"/>
+        </w:rPr>
+        <w:t xml:space="preserve"> origin https://github.com/ethan1987-2/I-C.git</w:t>
       </w:r>
     </w:p>
     <w:p>
@@ -1625,14 +3029,92 @@
         <w:rPr>
           <w:b/>
         </w:rPr>
-        <w:t>nos pide una clave que en la cuenta de github nos dan, que sirve para autenticación ssh (no es el pass de la cuenta)</w:t>
-      </w:r>
-      <w:r>
-        <w:rPr>
-          <w:b/>
-        </w:rPr>
-        <w:t xml:space="preserve"> esto ultimo a mi me  anduvo</w:t>
-      </w:r>
+        <w:t xml:space="preserve">nos pide una clave que en la cuenta de </w:t>
+      </w:r>
+      <w:proofErr w:type="spellStart"/>
+      <w:r>
+        <w:rPr>
+          <w:b/>
+        </w:rPr>
+        <w:t>github</w:t>
+      </w:r>
+      <w:proofErr w:type="spellEnd"/>
+      <w:r>
+        <w:rPr>
+          <w:b/>
+        </w:rPr>
+        <w:t xml:space="preserve"> nos dan, que sirve para autenticación </w:t>
+      </w:r>
+      <w:proofErr w:type="spellStart"/>
+      <w:r>
+        <w:rPr>
+          <w:b/>
+        </w:rPr>
+        <w:t>ssh</w:t>
+      </w:r>
+      <w:proofErr w:type="spellEnd"/>
+      <w:r>
+        <w:rPr>
+          <w:b/>
+        </w:rPr>
+        <w:t xml:space="preserve"> (no es el </w:t>
+      </w:r>
+      <w:proofErr w:type="spellStart"/>
+      <w:r>
+        <w:rPr>
+          <w:b/>
+        </w:rPr>
+        <w:t>pass</w:t>
+      </w:r>
+      <w:proofErr w:type="spellEnd"/>
+      <w:r>
+        <w:rPr>
+          <w:b/>
+        </w:rPr>
+        <w:t xml:space="preserve"> de la cuenta)</w:t>
+      </w:r>
+      <w:r>
+        <w:rPr>
+          <w:b/>
+        </w:rPr>
+        <w:t xml:space="preserve"> esto </w:t>
+      </w:r>
+      <w:proofErr w:type="spellStart"/>
+      <w:r>
+        <w:rPr>
+          <w:b/>
+        </w:rPr>
+        <w:t>ultimo</w:t>
+      </w:r>
+      <w:proofErr w:type="spellEnd"/>
+      <w:r>
+        <w:rPr>
+          <w:b/>
+        </w:rPr>
+        <w:t xml:space="preserve"> a </w:t>
+      </w:r>
+      <w:proofErr w:type="spellStart"/>
+      <w:r>
+        <w:rPr>
+          <w:b/>
+        </w:rPr>
+        <w:t>mi</w:t>
+      </w:r>
+      <w:proofErr w:type="spellEnd"/>
+      <w:r>
+        <w:rPr>
+          <w:b/>
+        </w:rPr>
+        <w:t xml:space="preserve"> </w:t>
+      </w:r>
+      <w:proofErr w:type="gramStart"/>
+      <w:r>
+        <w:rPr>
+          <w:b/>
+        </w:rPr>
+        <w:t>me  anduvo</w:t>
+      </w:r>
+      <w:proofErr w:type="gramEnd"/>
     </w:p>
     <w:p/>
     <w:p>
@@ -1654,11 +3136,19 @@
           <w:lang w:val="es-ES"/>
         </w:rPr>
       </w:pPr>
-      <w:r>
-        <w:rPr>
-          <w:lang w:val="es-ES"/>
-        </w:rPr>
-        <w:t>git clone [URL]</w:t>
+      <w:proofErr w:type="spellStart"/>
+      <w:r>
+        <w:rPr>
+          <w:lang w:val="es-ES"/>
+        </w:rPr>
+        <w:t>git</w:t>
+      </w:r>
+      <w:proofErr w:type="spellEnd"/>
+      <w:r>
+        <w:rPr>
+          <w:lang w:val="es-ES"/>
+        </w:rPr>
+        <w:t xml:space="preserve"> clone [URL]</w:t>
       </w:r>
     </w:p>
     <w:p>
@@ -1701,9 +3191,23 @@
         <w:rPr>
           <w:lang w:val="es-ES"/>
         </w:rPr>
-        <w:t xml:space="preserve">: git clone </w:t>
-      </w:r>
-      <w:hyperlink r:id="rId6" w:history="1">
+        <w:t xml:space="preserve">: </w:t>
+      </w:r>
+      <w:proofErr w:type="spellStart"/>
+      <w:r>
+        <w:rPr>
+          <w:lang w:val="es-ES"/>
+        </w:rPr>
+        <w:t>git</w:t>
+      </w:r>
+      <w:proofErr w:type="spellEnd"/>
+      <w:r>
+        <w:rPr>
+          <w:lang w:val="es-ES"/>
+        </w:rPr>
+        <w:t xml:space="preserve"> clone </w:t>
+      </w:r>
+      <w:hyperlink r:id="rId7" w:history="1">
         <w:r>
           <w:rPr>
             <w:rStyle w:val="Hyperlink"/>
@@ -1736,41 +3240,191 @@
           <w:lang w:val="es-ES"/>
         </w:rPr>
       </w:pPr>
-      <w:r>
-        <w:rPr>
-          <w:lang w:val="es-ES"/>
-        </w:rPr>
-        <w:t xml:space="preserve">git add [filename] </w:t>
-      </w:r>
-    </w:p>
-    <w:p>
-      <w:pPr>
-        <w:rPr>
-          <w:lang w:val="es-ES"/>
-        </w:rPr>
-      </w:pPr>
-      <w:r>
-        <w:rPr>
-          <w:b/>
+      <w:proofErr w:type="spellStart"/>
+      <w:r>
+        <w:rPr>
           <w:lang w:val="es-ES"/>
         </w:rPr>
         <w:lastRenderedPageBreak/>
-        <w:t xml:space="preserve">pasa el archivo “filename” al estado </w:t>
-      </w:r>
+        <w:t>git</w:t>
+      </w:r>
+      <w:proofErr w:type="spellEnd"/>
+      <w:r>
+        <w:rPr>
+          <w:lang w:val="es-ES"/>
+        </w:rPr>
+        <w:t xml:space="preserve"> </w:t>
+      </w:r>
+      <w:proofErr w:type="spellStart"/>
+      <w:r>
+        <w:rPr>
+          <w:lang w:val="es-ES"/>
+        </w:rPr>
+        <w:t>add</w:t>
+      </w:r>
+      <w:proofErr w:type="spellEnd"/>
+      <w:r>
+        <w:rPr>
+          <w:lang w:val="es-ES"/>
+        </w:rPr>
+        <w:t xml:space="preserve"> [</w:t>
+      </w:r>
+      <w:proofErr w:type="spellStart"/>
+      <w:r>
+        <w:rPr>
+          <w:lang w:val="es-ES"/>
+        </w:rPr>
+        <w:t>filename</w:t>
+      </w:r>
+      <w:proofErr w:type="spellEnd"/>
+      <w:r>
+        <w:rPr>
+          <w:lang w:val="es-ES"/>
+        </w:rPr>
+        <w:t xml:space="preserve">] </w:t>
+      </w:r>
+    </w:p>
+    <w:p>
+      <w:pPr>
+        <w:ind w:left="720"/>
+        <w:rPr>
+          <w:lang w:val="es-ES"/>
+        </w:rPr>
+      </w:pPr>
+    </w:p>
+    <w:p>
+      <w:pPr>
+        <w:rPr>
+          <w:b/>
+          <w:lang w:val="es-ES"/>
+        </w:rPr>
+      </w:pPr>
+      <w:r>
+        <w:rPr>
+          <w:b/>
+          <w:lang w:val="es-ES"/>
+        </w:rPr>
+        <w:t>pasa el archivo “</w:t>
+      </w:r>
+      <w:proofErr w:type="spellStart"/>
+      <w:r>
+        <w:rPr>
+          <w:b/>
+          <w:lang w:val="es-ES"/>
+        </w:rPr>
+        <w:t>filename</w:t>
+      </w:r>
+      <w:proofErr w:type="spellEnd"/>
+      <w:r>
+        <w:rPr>
+          <w:b/>
+          <w:lang w:val="es-ES"/>
+        </w:rPr>
+        <w:t xml:space="preserve">” al estado </w:t>
+      </w:r>
+      <w:proofErr w:type="spellStart"/>
       <w:r>
         <w:rPr>
           <w:b/>
           <w:i/>
           <w:lang w:val="es-ES"/>
         </w:rPr>
-        <w:t xml:space="preserve">staged </w:t>
-      </w:r>
-      <w:r>
-        <w:rPr>
-          <w:b/>
-          <w:lang w:val="es-ES"/>
-        </w:rPr>
-        <w:t>en el repositorio actual. o sea se lo presentamos al git.</w:t>
+        <w:t>staged</w:t>
+      </w:r>
+      <w:proofErr w:type="spellEnd"/>
+      <w:r>
+        <w:rPr>
+          <w:b/>
+          <w:i/>
+          <w:lang w:val="es-ES"/>
+        </w:rPr>
+        <w:t xml:space="preserve"> </w:t>
+      </w:r>
+      <w:r>
+        <w:rPr>
+          <w:b/>
+          <w:lang w:val="es-ES"/>
+        </w:rPr>
+        <w:t xml:space="preserve">en el repositorio actual. o </w:t>
+      </w:r>
+      <w:proofErr w:type="gramStart"/>
+      <w:r>
+        <w:rPr>
+          <w:b/>
+          <w:lang w:val="es-ES"/>
+        </w:rPr>
+        <w:t>sea</w:t>
+      </w:r>
+      <w:proofErr w:type="gramEnd"/>
+      <w:r>
+        <w:rPr>
+          <w:b/>
+          <w:lang w:val="es-ES"/>
+        </w:rPr>
+        <w:t xml:space="preserve"> se lo presentamos al </w:t>
+      </w:r>
+      <w:proofErr w:type="spellStart"/>
+      <w:r>
+        <w:rPr>
+          <w:b/>
+          <w:lang w:val="es-ES"/>
+        </w:rPr>
+        <w:t>git</w:t>
+      </w:r>
+      <w:proofErr w:type="spellEnd"/>
+      <w:r>
+        <w:rPr>
+          <w:b/>
+          <w:lang w:val="es-ES"/>
+        </w:rPr>
+        <w:t>.</w:t>
+      </w:r>
+    </w:p>
+    <w:p>
+      <w:pPr>
+        <w:rPr>
+          <w:bCs/>
+          <w:lang w:val="es-ES"/>
+        </w:rPr>
+      </w:pPr>
+      <w:proofErr w:type="spellStart"/>
+      <w:r>
+        <w:rPr>
+          <w:bCs/>
+          <w:lang w:val="es-ES"/>
+        </w:rPr>
+        <w:t>g</w:t>
+      </w:r>
+      <w:r>
+        <w:rPr>
+          <w:bCs/>
+          <w:lang w:val="es-ES"/>
+        </w:rPr>
+        <w:t>it</w:t>
+      </w:r>
+      <w:proofErr w:type="spellEnd"/>
+      <w:r>
+        <w:rPr>
+          <w:bCs/>
+          <w:lang w:val="es-ES"/>
+        </w:rPr>
+        <w:t xml:space="preserve"> </w:t>
+      </w:r>
+      <w:proofErr w:type="spellStart"/>
+      <w:r>
+        <w:rPr>
+          <w:bCs/>
+          <w:lang w:val="es-ES"/>
+        </w:rPr>
+        <w:t>add</w:t>
+      </w:r>
+      <w:proofErr w:type="spellEnd"/>
+      <w:r>
+        <w:rPr>
+          <w:bCs/>
+          <w:lang w:val="es-ES"/>
+        </w:rPr>
+        <w:t xml:space="preserve"> -u …agrega todos los archivos modificados </w:t>
       </w:r>
     </w:p>
     <w:p>
@@ -1810,7 +3464,23 @@
           <w:b/>
           <w:lang w:val="es-ES"/>
         </w:rPr>
-        <w:t>lista los archivos trackeados.</w:t>
+        <w:t xml:space="preserve">lista los archivos </w:t>
+      </w:r>
+      <w:proofErr w:type="spellStart"/>
+      <w:r>
+        <w:rPr>
+          <w:b/>
+          <w:lang w:val="es-ES"/>
+        </w:rPr>
+        <w:t>trackeados</w:t>
+      </w:r>
+      <w:proofErr w:type="spellEnd"/>
+      <w:r>
+        <w:rPr>
+          <w:b/>
+          <w:lang w:val="es-ES"/>
+        </w:rPr>
+        <w:t>.</w:t>
       </w:r>
     </w:p>
     <w:p>
@@ -1835,22 +3505,52 @@
         <w:rPr>
           <w:lang w:val="en-US"/>
         </w:rPr>
-        <w:t>git ls-files -z | xargs -0 rm –f</w:t>
-      </w:r>
-    </w:p>
-    <w:p>
-      <w:pPr>
-        <w:rPr>
-          <w:b/>
-          <w:lang w:val="es-ES"/>
-        </w:rPr>
-      </w:pPr>
-      <w:r>
-        <w:rPr>
-          <w:b/>
-          <w:lang w:val="es-ES"/>
-        </w:rPr>
-        <w:t>elimina los archivos del arbol entero</w:t>
+        <w:t xml:space="preserve">git ls-files -z | </w:t>
+      </w:r>
+      <w:proofErr w:type="spellStart"/>
+      <w:r>
+        <w:rPr>
+          <w:lang w:val="en-US"/>
+        </w:rPr>
+        <w:t>xargs</w:t>
+      </w:r>
+      <w:proofErr w:type="spellEnd"/>
+      <w:r>
+        <w:rPr>
+          <w:lang w:val="en-US"/>
+        </w:rPr>
+        <w:t xml:space="preserve"> -0 rm –f</w:t>
+      </w:r>
+    </w:p>
+    <w:p>
+      <w:pPr>
+        <w:rPr>
+          <w:b/>
+          <w:lang w:val="es-ES"/>
+        </w:rPr>
+      </w:pPr>
+      <w:r>
+        <w:rPr>
+          <w:b/>
+          <w:lang w:val="es-ES"/>
+        </w:rPr>
+        <w:t xml:space="preserve">elimina los archivos del </w:t>
+      </w:r>
+      <w:proofErr w:type="spellStart"/>
+      <w:r>
+        <w:rPr>
+          <w:b/>
+          <w:lang w:val="es-ES"/>
+        </w:rPr>
+        <w:t>arbol</w:t>
+      </w:r>
+      <w:proofErr w:type="spellEnd"/>
+      <w:r>
+        <w:rPr>
+          <w:b/>
+          <w:lang w:val="es-ES"/>
+        </w:rPr>
+        <w:t xml:space="preserve"> entero</w:t>
       </w:r>
     </w:p>
     <w:p/>
@@ -1885,34 +3585,115 @@
         <w:rPr>
           <w:lang w:val="es-ES"/>
         </w:rPr>
-        <w:t xml:space="preserve"> git add archivo.txt</w:t>
-      </w:r>
-    </w:p>
-    <w:p>
-      <w:r>
-        <w:t>git reset HEAD &lt;filename&gt;  quita un archive del ad</w:t>
+        <w:t xml:space="preserve"> </w:t>
+      </w:r>
+      <w:proofErr w:type="spellStart"/>
+      <w:r>
+        <w:rPr>
+          <w:lang w:val="es-ES"/>
+        </w:rPr>
+        <w:t>git</w:t>
+      </w:r>
+      <w:proofErr w:type="spellEnd"/>
+      <w:r>
+        <w:rPr>
+          <w:lang w:val="es-ES"/>
+        </w:rPr>
+        <w:t xml:space="preserve"> </w:t>
+      </w:r>
+      <w:proofErr w:type="spellStart"/>
+      <w:r>
+        <w:rPr>
+          <w:lang w:val="es-ES"/>
+        </w:rPr>
+        <w:t>add</w:t>
+      </w:r>
+      <w:proofErr w:type="spellEnd"/>
+      <w:r>
+        <w:rPr>
+          <w:lang w:val="es-ES"/>
+        </w:rPr>
+        <w:t xml:space="preserve"> archivo.txt</w:t>
+      </w:r>
+    </w:p>
+    <w:p>
+      <w:proofErr w:type="spellStart"/>
+      <w:r>
+        <w:t>git</w:t>
+      </w:r>
+      <w:proofErr w:type="spellEnd"/>
+      <w:r>
+        <w:t xml:space="preserve"> </w:t>
+      </w:r>
+      <w:proofErr w:type="spellStart"/>
+      <w:r>
+        <w:t>reset</w:t>
+      </w:r>
+      <w:proofErr w:type="spellEnd"/>
+      <w:r>
+        <w:t xml:space="preserve"> HEAD &lt;</w:t>
+      </w:r>
+      <w:proofErr w:type="spellStart"/>
+      <w:r>
+        <w:t>filename</w:t>
+      </w:r>
+      <w:proofErr w:type="spellEnd"/>
+      <w:proofErr w:type="gramStart"/>
+      <w:r>
+        <w:t>&gt;  quita</w:t>
+      </w:r>
+      <w:proofErr w:type="gramEnd"/>
+      <w:r>
+        <w:t xml:space="preserve"> un archive del </w:t>
+      </w:r>
+      <w:proofErr w:type="spellStart"/>
+      <w:r>
+        <w:t>ad</w:t>
       </w:r>
       <w:r>
         <w:t>d</w:t>
       </w:r>
-    </w:p>
-    <w:p>
-      <w:pPr>
-        <w:rPr>
-          <w:lang w:val="es-ES"/>
-        </w:rPr>
-      </w:pPr>
-      <w:r>
-        <w:rPr>
-          <w:lang w:val="es-ES"/>
-        </w:rPr>
-        <w:t xml:space="preserve">si </w:t>
-      </w:r>
-      <w:r>
-        <w:rPr>
-          <w:lang w:val="es-ES"/>
-        </w:rPr>
-        <w:t>&lt;filename&gt;</w:t>
+      <w:proofErr w:type="spellEnd"/>
+    </w:p>
+    <w:p>
+      <w:pPr>
+        <w:rPr>
+          <w:lang w:val="es-ES"/>
+        </w:rPr>
+      </w:pPr>
+      <w:proofErr w:type="spellStart"/>
+      <w:r>
+        <w:rPr>
+          <w:lang w:val="es-ES"/>
+        </w:rPr>
+        <w:t>si</w:t>
+      </w:r>
+      <w:proofErr w:type="spellEnd"/>
+      <w:r>
+        <w:rPr>
+          <w:lang w:val="es-ES"/>
+        </w:rPr>
+        <w:t xml:space="preserve"> </w:t>
+      </w:r>
+      <w:r>
+        <w:rPr>
+          <w:lang w:val="es-ES"/>
+        </w:rPr>
+        <w:t>&lt;</w:t>
+      </w:r>
+      <w:proofErr w:type="spellStart"/>
+      <w:r>
+        <w:rPr>
+          <w:lang w:val="es-ES"/>
+        </w:rPr>
+        <w:t>filename</w:t>
+      </w:r>
+      <w:proofErr w:type="spellEnd"/>
+      <w:r>
+        <w:rPr>
+          <w:lang w:val="es-ES"/>
+        </w:rPr>
+        <w:t>&gt;</w:t>
       </w:r>
       <w:r>
         <w:rPr>
@@ -1938,11 +3719,33 @@
           <w:lang w:val="es-ES"/>
         </w:rPr>
       </w:pPr>
-      <w:r>
-        <w:rPr>
-          <w:lang w:val="es-ES"/>
-        </w:rPr>
-        <w:t>git commit -m [mensaje]</w:t>
+      <w:proofErr w:type="spellStart"/>
+      <w:r>
+        <w:rPr>
+          <w:lang w:val="es-ES"/>
+        </w:rPr>
+        <w:t>git</w:t>
+      </w:r>
+      <w:proofErr w:type="spellEnd"/>
+      <w:r>
+        <w:rPr>
+          <w:lang w:val="es-ES"/>
+        </w:rPr>
+        <w:t xml:space="preserve"> </w:t>
+      </w:r>
+      <w:proofErr w:type="spellStart"/>
+      <w:r>
+        <w:rPr>
+          <w:lang w:val="es-ES"/>
+        </w:rPr>
+        <w:t>commit</w:t>
+      </w:r>
+      <w:proofErr w:type="spellEnd"/>
+      <w:r>
+        <w:rPr>
+          <w:lang w:val="es-ES"/>
+        </w:rPr>
+        <w:t xml:space="preserve"> -m [mensaje]</w:t>
       </w:r>
     </w:p>
     <w:p>
@@ -1958,20 +3761,46 @@
         </w:rPr>
         <w:t xml:space="preserve">confirma todos los cambios de los archivos en estado </w:t>
       </w:r>
+      <w:proofErr w:type="spellStart"/>
       <w:r>
         <w:rPr>
           <w:b/>
           <w:i/>
           <w:lang w:val="es-ES"/>
         </w:rPr>
-        <w:t xml:space="preserve">staged </w:t>
-      </w:r>
-      <w:r>
-        <w:rPr>
-          <w:b/>
-          <w:lang w:val="es-ES"/>
-        </w:rPr>
-        <w:t>y los agrega a un “log” o vitácora con el mensaje indicado entre comillas.</w:t>
+        <w:t>staged</w:t>
+      </w:r>
+      <w:proofErr w:type="spellEnd"/>
+      <w:r>
+        <w:rPr>
+          <w:b/>
+          <w:i/>
+          <w:lang w:val="es-ES"/>
+        </w:rPr>
+        <w:t xml:space="preserve"> </w:t>
+      </w:r>
+      <w:r>
+        <w:rPr>
+          <w:b/>
+          <w:lang w:val="es-ES"/>
+        </w:rPr>
+        <w:t xml:space="preserve">y los agrega a un “log” o </w:t>
+      </w:r>
+      <w:proofErr w:type="spellStart"/>
+      <w:r>
+        <w:rPr>
+          <w:b/>
+          <w:lang w:val="es-ES"/>
+        </w:rPr>
+        <w:t>vitácora</w:t>
+      </w:r>
+      <w:proofErr w:type="spellEnd"/>
+      <w:r>
+        <w:rPr>
+          <w:b/>
+          <w:lang w:val="es-ES"/>
+        </w:rPr>
+        <w:t xml:space="preserve"> con el mensaje indicado entre comillas.</w:t>
       </w:r>
     </w:p>
     <w:p>
@@ -1998,7 +3827,35 @@
         <w:rPr>
           <w:lang w:val="es-ES"/>
         </w:rPr>
-        <w:t xml:space="preserve"> git commit -m “cambié tal cosa en tales archivos”</w:t>
+        <w:t xml:space="preserve"> </w:t>
+      </w:r>
+      <w:proofErr w:type="spellStart"/>
+      <w:r>
+        <w:rPr>
+          <w:lang w:val="es-ES"/>
+        </w:rPr>
+        <w:t>git</w:t>
+      </w:r>
+      <w:proofErr w:type="spellEnd"/>
+      <w:r>
+        <w:rPr>
+          <w:lang w:val="es-ES"/>
+        </w:rPr>
+        <w:t xml:space="preserve"> </w:t>
+      </w:r>
+      <w:proofErr w:type="spellStart"/>
+      <w:r>
+        <w:rPr>
+          <w:lang w:val="es-ES"/>
+        </w:rPr>
+        <w:t>commit</w:t>
+      </w:r>
+      <w:proofErr w:type="spellEnd"/>
+      <w:r>
+        <w:rPr>
+          <w:lang w:val="es-ES"/>
+        </w:rPr>
+        <w:t xml:space="preserve"> -m “cambié tal cosa en tales archivos”</w:t>
       </w:r>
     </w:p>
     <w:p>
@@ -2025,11 +3882,47 @@
           <w:lang w:val="es-ES"/>
         </w:rPr>
       </w:pPr>
-      <w:r>
-        <w:rPr>
-          <w:lang w:val="es-ES"/>
-        </w:rPr>
-        <w:t>git commit --amend -m [nuevo mensaje]</w:t>
+      <w:proofErr w:type="spellStart"/>
+      <w:r>
+        <w:rPr>
+          <w:lang w:val="es-ES"/>
+        </w:rPr>
+        <w:t>git</w:t>
+      </w:r>
+      <w:proofErr w:type="spellEnd"/>
+      <w:r>
+        <w:rPr>
+          <w:lang w:val="es-ES"/>
+        </w:rPr>
+        <w:t xml:space="preserve"> </w:t>
+      </w:r>
+      <w:proofErr w:type="spellStart"/>
+      <w:r>
+        <w:rPr>
+          <w:lang w:val="es-ES"/>
+        </w:rPr>
+        <w:t>commit</w:t>
+      </w:r>
+      <w:proofErr w:type="spellEnd"/>
+      <w:r>
+        <w:rPr>
+          <w:lang w:val="es-ES"/>
+        </w:rPr>
+        <w:t xml:space="preserve"> --</w:t>
+      </w:r>
+      <w:proofErr w:type="spellStart"/>
+      <w:r>
+        <w:rPr>
+          <w:lang w:val="es-ES"/>
+        </w:rPr>
+        <w:t>amend</w:t>
+      </w:r>
+      <w:proofErr w:type="spellEnd"/>
+      <w:r>
+        <w:rPr>
+          <w:lang w:val="es-ES"/>
+        </w:rPr>
+        <w:t xml:space="preserve"> -m [nuevo mensaje]</w:t>
       </w:r>
     </w:p>
     <w:p>
@@ -2065,31 +3958,77 @@
           <w:lang w:val="es-ES"/>
         </w:rPr>
       </w:pPr>
-      <w:r>
-        <w:rPr>
-          <w:lang w:val="es-ES"/>
-        </w:rPr>
-        <w:t>git revert [hash]</w:t>
-      </w:r>
-    </w:p>
-    <w:p>
-      <w:pPr>
-        <w:rPr>
-          <w:lang w:val="es-ES"/>
-        </w:rPr>
-      </w:pPr>
-      <w:r>
-        <w:rPr>
-          <w:b/>
-          <w:lang w:val="es-ES"/>
-        </w:rPr>
-        <w:t xml:space="preserve">Buscamos el hash del commit a cambiar usando </w:t>
-      </w:r>
-      <w:r>
-        <w:rPr>
-          <w:lang w:val="es-ES"/>
-        </w:rPr>
-        <w:t xml:space="preserve">git log </w:t>
+      <w:proofErr w:type="spellStart"/>
+      <w:r>
+        <w:rPr>
+          <w:lang w:val="es-ES"/>
+        </w:rPr>
+        <w:t>git</w:t>
+      </w:r>
+      <w:proofErr w:type="spellEnd"/>
+      <w:r>
+        <w:rPr>
+          <w:lang w:val="es-ES"/>
+        </w:rPr>
+        <w:t xml:space="preserve"> </w:t>
+      </w:r>
+      <w:proofErr w:type="spellStart"/>
+      <w:r>
+        <w:rPr>
+          <w:lang w:val="es-ES"/>
+        </w:rPr>
+        <w:t>revert</w:t>
+      </w:r>
+      <w:proofErr w:type="spellEnd"/>
+      <w:r>
+        <w:rPr>
+          <w:lang w:val="es-ES"/>
+        </w:rPr>
+        <w:t xml:space="preserve"> [hash]</w:t>
+      </w:r>
+    </w:p>
+    <w:p>
+      <w:pPr>
+        <w:rPr>
+          <w:lang w:val="es-ES"/>
+        </w:rPr>
+      </w:pPr>
+      <w:r>
+        <w:rPr>
+          <w:b/>
+          <w:lang w:val="es-ES"/>
+        </w:rPr>
+        <w:t xml:space="preserve">Buscamos el hash del </w:t>
+      </w:r>
+      <w:proofErr w:type="spellStart"/>
+      <w:r>
+        <w:rPr>
+          <w:b/>
+          <w:lang w:val="es-ES"/>
+        </w:rPr>
+        <w:t>commit</w:t>
+      </w:r>
+      <w:proofErr w:type="spellEnd"/>
+      <w:r>
+        <w:rPr>
+          <w:b/>
+          <w:lang w:val="es-ES"/>
+        </w:rPr>
+        <w:t xml:space="preserve"> a cambiar usando </w:t>
+      </w:r>
+      <w:proofErr w:type="spellStart"/>
+      <w:r>
+        <w:rPr>
+          <w:lang w:val="es-ES"/>
+        </w:rPr>
+        <w:t>git</w:t>
+      </w:r>
+      <w:proofErr w:type="spellEnd"/>
+      <w:r>
+        <w:rPr>
+          <w:lang w:val="es-ES"/>
+        </w:rPr>
+        <w:t xml:space="preserve"> log </w:t>
       </w:r>
       <w:r>
         <w:rPr>
@@ -2116,12 +4055,29 @@
           <w:lang w:val="es-ES"/>
         </w:rPr>
       </w:pPr>
-      <w:r>
-        <w:rPr>
-          <w:lang w:val="es-ES"/>
-        </w:rPr>
-        <w:t>git stash</w:t>
-      </w:r>
+      <w:proofErr w:type="spellStart"/>
+      <w:r>
+        <w:rPr>
+          <w:lang w:val="es-ES"/>
+        </w:rPr>
+        <w:lastRenderedPageBreak/>
+        <w:t>git</w:t>
+      </w:r>
+      <w:proofErr w:type="spellEnd"/>
+      <w:r>
+        <w:rPr>
+          <w:lang w:val="es-ES"/>
+        </w:rPr>
+        <w:t xml:space="preserve"> </w:t>
+      </w:r>
+      <w:proofErr w:type="spellStart"/>
+      <w:r>
+        <w:rPr>
+          <w:lang w:val="es-ES"/>
+        </w:rPr>
+        <w:t>stash</w:t>
+      </w:r>
+      <w:proofErr w:type="spellEnd"/>
     </w:p>
     <w:p>
       <w:pPr>
@@ -2165,23 +4121,56 @@
           <w:b/>
           <w:lang w:val="es-ES"/>
         </w:rPr>
-        <w:lastRenderedPageBreak/>
-        <w:t>Para volver a mostrar los cambios guardados ejecutamos git stash</w:t>
-      </w:r>
-    </w:p>
-    <w:p>
-      <w:pPr>
-        <w:rPr>
-          <w:b/>
-          <w:lang w:val="es-ES"/>
-        </w:rPr>
-      </w:pPr>
-      <w:r>
-        <w:rPr>
-          <w:b/>
-          <w:lang w:val="es-ES"/>
-        </w:rPr>
-        <w:t>apply.</w:t>
+        <w:t xml:space="preserve">Para volver a mostrar los cambios guardados ejecutamos </w:t>
+      </w:r>
+      <w:proofErr w:type="spellStart"/>
+      <w:r>
+        <w:rPr>
+          <w:b/>
+          <w:lang w:val="es-ES"/>
+        </w:rPr>
+        <w:t>git</w:t>
+      </w:r>
+      <w:proofErr w:type="spellEnd"/>
+      <w:r>
+        <w:rPr>
+          <w:b/>
+          <w:lang w:val="es-ES"/>
+        </w:rPr>
+        <w:t xml:space="preserve"> </w:t>
+      </w:r>
+      <w:proofErr w:type="spellStart"/>
+      <w:r>
+        <w:rPr>
+          <w:b/>
+          <w:lang w:val="es-ES"/>
+        </w:rPr>
+        <w:t>stash</w:t>
+      </w:r>
+      <w:proofErr w:type="spellEnd"/>
+    </w:p>
+    <w:p>
+      <w:pPr>
+        <w:rPr>
+          <w:b/>
+          <w:lang w:val="es-ES"/>
+        </w:rPr>
+      </w:pPr>
+      <w:proofErr w:type="spellStart"/>
+      <w:r>
+        <w:rPr>
+          <w:b/>
+          <w:lang w:val="es-ES"/>
+        </w:rPr>
+        <w:t>apply</w:t>
+      </w:r>
+      <w:proofErr w:type="spellEnd"/>
+      <w:r>
+        <w:rPr>
+          <w:b/>
+          <w:lang w:val="es-ES"/>
+        </w:rPr>
+        <w:t>.</w:t>
       </w:r>
     </w:p>
     <w:p>
@@ -2201,26 +4190,73 @@
           <w:lang w:val="es-ES"/>
         </w:rPr>
       </w:pPr>
-      <w:r>
-        <w:rPr>
-          <w:lang w:val="es-ES"/>
-        </w:rPr>
-        <w:t>git rm [archivo]</w:t>
-      </w:r>
-    </w:p>
-    <w:p>
-      <w:pPr>
-        <w:rPr>
-          <w:b/>
-          <w:lang w:val="es-ES"/>
-        </w:rPr>
-      </w:pPr>
-      <w:r>
-        <w:rPr>
-          <w:b/>
-          <w:lang w:val="es-ES"/>
-        </w:rPr>
-        <w:t>preborra un archivo y marca esta acción como staged.</w:t>
+      <w:proofErr w:type="spellStart"/>
+      <w:r>
+        <w:rPr>
+          <w:lang w:val="es-ES"/>
+        </w:rPr>
+        <w:t>git</w:t>
+      </w:r>
+      <w:proofErr w:type="spellEnd"/>
+      <w:r>
+        <w:rPr>
+          <w:lang w:val="es-ES"/>
+        </w:rPr>
+        <w:t xml:space="preserve"> </w:t>
+      </w:r>
+      <w:proofErr w:type="spellStart"/>
+      <w:r>
+        <w:rPr>
+          <w:lang w:val="es-ES"/>
+        </w:rPr>
+        <w:t>rm</w:t>
+      </w:r>
+      <w:proofErr w:type="spellEnd"/>
+      <w:r>
+        <w:rPr>
+          <w:lang w:val="es-ES"/>
+        </w:rPr>
+        <w:t xml:space="preserve"> [archivo]</w:t>
+      </w:r>
+    </w:p>
+    <w:p>
+      <w:pPr>
+        <w:rPr>
+          <w:b/>
+          <w:lang w:val="es-ES"/>
+        </w:rPr>
+      </w:pPr>
+      <w:proofErr w:type="spellStart"/>
+      <w:r>
+        <w:rPr>
+          <w:b/>
+          <w:lang w:val="es-ES"/>
+        </w:rPr>
+        <w:t>preborra</w:t>
+      </w:r>
+      <w:proofErr w:type="spellEnd"/>
+      <w:r>
+        <w:rPr>
+          <w:b/>
+          <w:lang w:val="es-ES"/>
+        </w:rPr>
+        <w:t xml:space="preserve"> un archivo y marca esta acción como </w:t>
+      </w:r>
+      <w:proofErr w:type="spellStart"/>
+      <w:r>
+        <w:rPr>
+          <w:b/>
+          <w:lang w:val="es-ES"/>
+        </w:rPr>
+        <w:t>staged</w:t>
+      </w:r>
+      <w:proofErr w:type="spellEnd"/>
+      <w:r>
+        <w:rPr>
+          <w:b/>
+          <w:lang w:val="es-ES"/>
+        </w:rPr>
+        <w:t>.</w:t>
       </w:r>
     </w:p>
     <w:p>
@@ -2241,27 +4277,58 @@
           <w:lang w:val="es-ES"/>
         </w:rPr>
       </w:pPr>
-      <w:r>
-        <w:rPr>
-          <w:lang w:val="es-ES"/>
-        </w:rPr>
-        <w:t>git mv [archivo] [nuevo nombre/ubicación]</w:t>
-      </w:r>
-    </w:p>
-    <w:p>
-      <w:pPr>
-        <w:rPr>
-          <w:b/>
-          <w:lang w:val="es-ES"/>
-        </w:rPr>
-      </w:pPr>
-      <w:r>
-        <w:rPr>
-          <w:b/>
-          <w:lang w:val="es-ES"/>
-        </w:rPr>
-        <w:t>pre - mueve/renombra archivo y marca como staged</w:t>
-      </w:r>
+      <w:proofErr w:type="spellStart"/>
+      <w:r>
+        <w:rPr>
+          <w:lang w:val="es-ES"/>
+        </w:rPr>
+        <w:t>git</w:t>
+      </w:r>
+      <w:proofErr w:type="spellEnd"/>
+      <w:r>
+        <w:rPr>
+          <w:lang w:val="es-ES"/>
+        </w:rPr>
+        <w:t xml:space="preserve"> </w:t>
+      </w:r>
+      <w:proofErr w:type="spellStart"/>
+      <w:r>
+        <w:rPr>
+          <w:lang w:val="es-ES"/>
+        </w:rPr>
+        <w:t>mv</w:t>
+      </w:r>
+      <w:proofErr w:type="spellEnd"/>
+      <w:r>
+        <w:rPr>
+          <w:lang w:val="es-ES"/>
+        </w:rPr>
+        <w:t xml:space="preserve"> [archivo] [nuevo nombre/ubicación]</w:t>
+      </w:r>
+    </w:p>
+    <w:p>
+      <w:pPr>
+        <w:rPr>
+          <w:b/>
+          <w:lang w:val="es-ES"/>
+        </w:rPr>
+      </w:pPr>
+      <w:r>
+        <w:rPr>
+          <w:b/>
+          <w:lang w:val="es-ES"/>
+        </w:rPr>
+        <w:t xml:space="preserve">pre - mueve/renombra archivo y marca como </w:t>
+      </w:r>
+      <w:proofErr w:type="spellStart"/>
+      <w:r>
+        <w:rPr>
+          <w:b/>
+          <w:lang w:val="es-ES"/>
+        </w:rPr>
+        <w:t>staged</w:t>
+      </w:r>
+      <w:proofErr w:type="spellEnd"/>
     </w:p>
     <w:p>
       <w:pPr>
@@ -2280,56 +4347,161 @@
           <w:lang w:val="es-ES"/>
         </w:rPr>
       </w:pPr>
-      <w:r>
-        <w:rPr>
-          <w:lang w:val="es-ES"/>
-        </w:rPr>
-        <w:t>git diff</w:t>
-      </w:r>
-    </w:p>
-    <w:p>
-      <w:pPr>
-        <w:rPr>
-          <w:b/>
-          <w:lang w:val="es-ES"/>
-        </w:rPr>
-      </w:pPr>
-      <w:r>
-        <w:rPr>
-          <w:b/>
-          <w:lang w:val="es-ES"/>
-        </w:rPr>
-        <w:t>Para esto tenemos el comando git diff, que muestra las diferencias</w:t>
-      </w:r>
-    </w:p>
-    <w:p>
-      <w:pPr>
-        <w:rPr>
-          <w:b/>
-          <w:lang w:val="es-ES"/>
-        </w:rPr>
-      </w:pPr>
-      <w:r>
-        <w:rPr>
-          <w:b/>
-          <w:lang w:val="es-ES"/>
-        </w:rPr>
-        <w:t>entre el estado actual de los archivos y la ´ultima vez que hicimos git add</w:t>
-      </w:r>
-    </w:p>
-    <w:p>
-      <w:pPr>
-        <w:rPr>
-          <w:b/>
-          <w:lang w:val="es-ES"/>
-        </w:rPr>
-      </w:pPr>
-      <w:r>
-        <w:rPr>
-          <w:b/>
-          <w:lang w:val="es-ES"/>
-        </w:rPr>
-        <w:t>(cambios marcados como staged).</w:t>
+      <w:proofErr w:type="spellStart"/>
+      <w:r>
+        <w:rPr>
+          <w:lang w:val="es-ES"/>
+        </w:rPr>
+        <w:t>git</w:t>
+      </w:r>
+      <w:proofErr w:type="spellEnd"/>
+      <w:r>
+        <w:rPr>
+          <w:lang w:val="es-ES"/>
+        </w:rPr>
+        <w:t xml:space="preserve"> </w:t>
+      </w:r>
+      <w:proofErr w:type="spellStart"/>
+      <w:r>
+        <w:rPr>
+          <w:lang w:val="es-ES"/>
+        </w:rPr>
+        <w:t>diff</w:t>
+      </w:r>
+      <w:proofErr w:type="spellEnd"/>
+    </w:p>
+    <w:p>
+      <w:pPr>
+        <w:rPr>
+          <w:b/>
+          <w:lang w:val="es-ES"/>
+        </w:rPr>
+      </w:pPr>
+      <w:r>
+        <w:rPr>
+          <w:b/>
+          <w:lang w:val="es-ES"/>
+        </w:rPr>
+        <w:t xml:space="preserve">Para esto tenemos el comando </w:t>
+      </w:r>
+      <w:proofErr w:type="spellStart"/>
+      <w:r>
+        <w:rPr>
+          <w:b/>
+          <w:lang w:val="es-ES"/>
+        </w:rPr>
+        <w:t>git</w:t>
+      </w:r>
+      <w:proofErr w:type="spellEnd"/>
+      <w:r>
+        <w:rPr>
+          <w:b/>
+          <w:lang w:val="es-ES"/>
+        </w:rPr>
+        <w:t xml:space="preserve"> </w:t>
+      </w:r>
+      <w:proofErr w:type="spellStart"/>
+      <w:r>
+        <w:rPr>
+          <w:b/>
+          <w:lang w:val="es-ES"/>
+        </w:rPr>
+        <w:t>diff</w:t>
+      </w:r>
+      <w:proofErr w:type="spellEnd"/>
+      <w:r>
+        <w:rPr>
+          <w:b/>
+          <w:lang w:val="es-ES"/>
+        </w:rPr>
+        <w:t>, que muestra las diferencias</w:t>
+      </w:r>
+    </w:p>
+    <w:p>
+      <w:pPr>
+        <w:rPr>
+          <w:b/>
+          <w:lang w:val="es-ES"/>
+        </w:rPr>
+      </w:pPr>
+      <w:r>
+        <w:rPr>
+          <w:b/>
+          <w:lang w:val="es-ES"/>
+        </w:rPr>
+        <w:t>entre el estado actual de los archivos y la ´</w:t>
+      </w:r>
+      <w:proofErr w:type="spellStart"/>
+      <w:r>
+        <w:rPr>
+          <w:b/>
+          <w:lang w:val="es-ES"/>
+        </w:rPr>
+        <w:t>ultima</w:t>
+      </w:r>
+      <w:proofErr w:type="spellEnd"/>
+      <w:r>
+        <w:rPr>
+          <w:b/>
+          <w:lang w:val="es-ES"/>
+        </w:rPr>
+        <w:t xml:space="preserve"> vez que hicimos </w:t>
+      </w:r>
+      <w:proofErr w:type="spellStart"/>
+      <w:r>
+        <w:rPr>
+          <w:b/>
+          <w:lang w:val="es-ES"/>
+        </w:rPr>
+        <w:t>git</w:t>
+      </w:r>
+      <w:proofErr w:type="spellEnd"/>
+      <w:r>
+        <w:rPr>
+          <w:b/>
+          <w:lang w:val="es-ES"/>
+        </w:rPr>
+        <w:t xml:space="preserve"> </w:t>
+      </w:r>
+      <w:proofErr w:type="spellStart"/>
+      <w:r>
+        <w:rPr>
+          <w:b/>
+          <w:lang w:val="es-ES"/>
+        </w:rPr>
+        <w:t>add</w:t>
+      </w:r>
+      <w:proofErr w:type="spellEnd"/>
+    </w:p>
+    <w:p>
+      <w:pPr>
+        <w:rPr>
+          <w:b/>
+          <w:lang w:val="es-ES"/>
+        </w:rPr>
+      </w:pPr>
+      <w:r>
+        <w:rPr>
+          <w:b/>
+          <w:lang w:val="es-ES"/>
+        </w:rPr>
+        <w:t xml:space="preserve">(cambios marcados como </w:t>
+      </w:r>
+      <w:proofErr w:type="spellStart"/>
+      <w:r>
+        <w:rPr>
+          <w:b/>
+          <w:lang w:val="es-ES"/>
+        </w:rPr>
+        <w:t>staged</w:t>
+      </w:r>
+      <w:proofErr w:type="spellEnd"/>
+      <w:r>
+        <w:rPr>
+          <w:b/>
+          <w:lang w:val="es-ES"/>
+        </w:rPr>
+        <w:t>).</w:t>
       </w:r>
     </w:p>
     <w:p>
@@ -2359,23 +4531,89 @@
           <w:b/>
           <w:lang w:val="es-ES"/>
         </w:rPr>
-        <w:t>como staged y los que confirmamos en el ´ultimo commit, podemos usar</w:t>
-      </w:r>
-    </w:p>
-    <w:p>
-      <w:pPr>
-        <w:rPr>
-          <w:b/>
-          <w:lang w:val="es-ES"/>
-        </w:rPr>
-      </w:pPr>
-      <w:r>
-        <w:rPr>
-          <w:b/>
-          <w:lang w:val="es-ES"/>
-        </w:rPr>
-        <w:t>git diff --staged</w:t>
-      </w:r>
+        <w:t xml:space="preserve">como </w:t>
+      </w:r>
+      <w:proofErr w:type="spellStart"/>
+      <w:r>
+        <w:rPr>
+          <w:b/>
+          <w:lang w:val="es-ES"/>
+        </w:rPr>
+        <w:t>staged</w:t>
+      </w:r>
+      <w:proofErr w:type="spellEnd"/>
+      <w:r>
+        <w:rPr>
+          <w:b/>
+          <w:lang w:val="es-ES"/>
+        </w:rPr>
+        <w:t xml:space="preserve"> y los que confirmamos en el ´ultimo </w:t>
+      </w:r>
+      <w:proofErr w:type="spellStart"/>
+      <w:r>
+        <w:rPr>
+          <w:b/>
+          <w:lang w:val="es-ES"/>
+        </w:rPr>
+        <w:t>commit</w:t>
+      </w:r>
+      <w:proofErr w:type="spellEnd"/>
+      <w:r>
+        <w:rPr>
+          <w:b/>
+          <w:lang w:val="es-ES"/>
+        </w:rPr>
+        <w:t>, podemos usar</w:t>
+      </w:r>
+    </w:p>
+    <w:p>
+      <w:pPr>
+        <w:rPr>
+          <w:b/>
+          <w:lang w:val="es-ES"/>
+        </w:rPr>
+      </w:pPr>
+      <w:proofErr w:type="spellStart"/>
+      <w:r>
+        <w:rPr>
+          <w:b/>
+          <w:lang w:val="es-ES"/>
+        </w:rPr>
+        <w:t>git</w:t>
+      </w:r>
+      <w:proofErr w:type="spellEnd"/>
+      <w:r>
+        <w:rPr>
+          <w:b/>
+          <w:lang w:val="es-ES"/>
+        </w:rPr>
+        <w:t xml:space="preserve"> </w:t>
+      </w:r>
+      <w:proofErr w:type="spellStart"/>
+      <w:r>
+        <w:rPr>
+          <w:b/>
+          <w:lang w:val="es-ES"/>
+        </w:rPr>
+        <w:t>diff</w:t>
+      </w:r>
+      <w:proofErr w:type="spellEnd"/>
+      <w:r>
+        <w:rPr>
+          <w:b/>
+          <w:lang w:val="es-ES"/>
+        </w:rPr>
+        <w:t xml:space="preserve"> --</w:t>
+      </w:r>
+      <w:proofErr w:type="spellStart"/>
+      <w:r>
+        <w:rPr>
+          <w:b/>
+          <w:lang w:val="es-ES"/>
+        </w:rPr>
+        <w:t>staged</w:t>
+      </w:r>
+      <w:proofErr w:type="spellEnd"/>
     </w:p>
     <w:p>
       <w:pPr>
@@ -2395,11 +4633,19 @@
           <w:lang w:val="es-ES"/>
         </w:rPr>
       </w:pPr>
-      <w:r>
-        <w:rPr>
-          <w:lang w:val="es-ES"/>
-        </w:rPr>
-        <w:t>git log</w:t>
+      <w:proofErr w:type="spellStart"/>
+      <w:r>
+        <w:rPr>
+          <w:lang w:val="es-ES"/>
+        </w:rPr>
+        <w:t>git</w:t>
+      </w:r>
+      <w:proofErr w:type="spellEnd"/>
+      <w:r>
+        <w:rPr>
+          <w:lang w:val="es-ES"/>
+        </w:rPr>
+        <w:t xml:space="preserve"> log</w:t>
       </w:r>
     </w:p>
     <w:p>
@@ -2434,12 +4680,28 @@
           <w:lang w:val="es-ES"/>
         </w:rPr>
       </w:pPr>
-      <w:r>
-        <w:rPr>
-          <w:lang w:val="es-ES"/>
-        </w:rPr>
-        <w:t>git branch</w:t>
-      </w:r>
+      <w:proofErr w:type="spellStart"/>
+      <w:r>
+        <w:rPr>
+          <w:lang w:val="es-ES"/>
+        </w:rPr>
+        <w:t>git</w:t>
+      </w:r>
+      <w:proofErr w:type="spellEnd"/>
+      <w:r>
+        <w:rPr>
+          <w:lang w:val="es-ES"/>
+        </w:rPr>
+        <w:t xml:space="preserve"> </w:t>
+      </w:r>
+      <w:proofErr w:type="spellStart"/>
+      <w:r>
+        <w:rPr>
+          <w:lang w:val="es-ES"/>
+        </w:rPr>
+        <w:t>branch</w:t>
+      </w:r>
+      <w:proofErr w:type="spellEnd"/>
     </w:p>
     <w:p>
       <w:pPr>
@@ -2474,11 +4736,33 @@
           <w:lang w:val="es-ES"/>
         </w:rPr>
       </w:pPr>
-      <w:r>
-        <w:rPr>
-          <w:lang w:val="es-ES"/>
-        </w:rPr>
-        <w:t>git checkout [rama]</w:t>
+      <w:proofErr w:type="spellStart"/>
+      <w:r>
+        <w:rPr>
+          <w:lang w:val="es-ES"/>
+        </w:rPr>
+        <w:t>git</w:t>
+      </w:r>
+      <w:proofErr w:type="spellEnd"/>
+      <w:r>
+        <w:rPr>
+          <w:lang w:val="es-ES"/>
+        </w:rPr>
+        <w:t xml:space="preserve"> </w:t>
+      </w:r>
+      <w:proofErr w:type="spellStart"/>
+      <w:r>
+        <w:rPr>
+          <w:lang w:val="es-ES"/>
+        </w:rPr>
+        <w:t>checkout</w:t>
+      </w:r>
+      <w:proofErr w:type="spellEnd"/>
+      <w:r>
+        <w:rPr>
+          <w:lang w:val="es-ES"/>
+        </w:rPr>
+        <w:t xml:space="preserve"> [rama]</w:t>
       </w:r>
     </w:p>
     <w:p>
@@ -2514,11 +4798,34 @@
           <w:lang w:val="es-ES"/>
         </w:rPr>
       </w:pPr>
-      <w:r>
-        <w:rPr>
-          <w:lang w:val="es-ES"/>
-        </w:rPr>
-        <w:t>git merge [nombre de la rama a fusionar]</w:t>
+      <w:proofErr w:type="spellStart"/>
+      <w:r>
+        <w:rPr>
+          <w:lang w:val="es-ES"/>
+        </w:rPr>
+        <w:lastRenderedPageBreak/>
+        <w:t>git</w:t>
+      </w:r>
+      <w:proofErr w:type="spellEnd"/>
+      <w:r>
+        <w:rPr>
+          <w:lang w:val="es-ES"/>
+        </w:rPr>
+        <w:t xml:space="preserve"> </w:t>
+      </w:r>
+      <w:proofErr w:type="spellStart"/>
+      <w:r>
+        <w:rPr>
+          <w:lang w:val="es-ES"/>
+        </w:rPr>
+        <w:t>merge</w:t>
+      </w:r>
+      <w:proofErr w:type="spellEnd"/>
+      <w:r>
+        <w:rPr>
+          <w:lang w:val="es-ES"/>
+        </w:rPr>
+        <w:t xml:space="preserve"> [nombre de la rama a fusionar]</w:t>
       </w:r>
     </w:p>
     <w:p>
@@ -2553,13 +4860,28 @@
           <w:lang w:val="es-ES"/>
         </w:rPr>
       </w:pPr>
-      <w:r>
-        <w:rPr>
-          <w:lang w:val="es-ES"/>
-        </w:rPr>
-        <w:lastRenderedPageBreak/>
-        <w:t>git status</w:t>
-      </w:r>
+      <w:proofErr w:type="spellStart"/>
+      <w:r>
+        <w:rPr>
+          <w:lang w:val="es-ES"/>
+        </w:rPr>
+        <w:t>git</w:t>
+      </w:r>
+      <w:proofErr w:type="spellEnd"/>
+      <w:r>
+        <w:rPr>
+          <w:lang w:val="es-ES"/>
+        </w:rPr>
+        <w:t xml:space="preserve"> </w:t>
+      </w:r>
+      <w:proofErr w:type="gramStart"/>
+      <w:r>
+        <w:rPr>
+          <w:lang w:val="es-ES"/>
+        </w:rPr>
+        <w:t>status</w:t>
+      </w:r>
+      <w:proofErr w:type="gramEnd"/>
     </w:p>
     <w:p>
       <w:pPr>
@@ -2614,26 +4936,64 @@
           <w:lang w:val="es-ES"/>
         </w:rPr>
       </w:pPr>
-      <w:r>
-        <w:rPr>
-          <w:lang w:val="es-ES"/>
-        </w:rPr>
-        <w:t>git remote add [nombre repositorio] [URL]</w:t>
-      </w:r>
-    </w:p>
-    <w:p>
-      <w:pPr>
-        <w:rPr>
-          <w:b/>
-          <w:lang w:val="es-ES"/>
-        </w:rPr>
-      </w:pPr>
-      <w:r>
-        <w:rPr>
-          <w:b/>
-          <w:lang w:val="es-ES"/>
-        </w:rPr>
-        <w:t>agrega un repositrio remoto y lo vincula al local.</w:t>
+      <w:proofErr w:type="spellStart"/>
+      <w:r>
+        <w:rPr>
+          <w:lang w:val="es-ES"/>
+        </w:rPr>
+        <w:t>git</w:t>
+      </w:r>
+      <w:proofErr w:type="spellEnd"/>
+      <w:r>
+        <w:rPr>
+          <w:lang w:val="es-ES"/>
+        </w:rPr>
+        <w:t xml:space="preserve"> remote </w:t>
+      </w:r>
+      <w:proofErr w:type="spellStart"/>
+      <w:r>
+        <w:rPr>
+          <w:lang w:val="es-ES"/>
+        </w:rPr>
+        <w:t>add</w:t>
+      </w:r>
+      <w:proofErr w:type="spellEnd"/>
+      <w:r>
+        <w:rPr>
+          <w:lang w:val="es-ES"/>
+        </w:rPr>
+        <w:t xml:space="preserve"> [nombre repositorio] [URL]</w:t>
+      </w:r>
+    </w:p>
+    <w:p>
+      <w:pPr>
+        <w:rPr>
+          <w:b/>
+          <w:lang w:val="es-ES"/>
+        </w:rPr>
+      </w:pPr>
+      <w:r>
+        <w:rPr>
+          <w:b/>
+          <w:lang w:val="es-ES"/>
+        </w:rPr>
+        <w:t xml:space="preserve">agrega un </w:t>
+      </w:r>
+      <w:proofErr w:type="spellStart"/>
+      <w:r>
+        <w:rPr>
+          <w:b/>
+          <w:lang w:val="es-ES"/>
+        </w:rPr>
+        <w:t>repositrio</w:t>
+      </w:r>
+      <w:proofErr w:type="spellEnd"/>
+      <w:r>
+        <w:rPr>
+          <w:b/>
+          <w:lang w:val="es-ES"/>
+        </w:rPr>
+        <w:t xml:space="preserve"> remoto y lo vincula al local.</w:t>
       </w:r>
     </w:p>
     <w:p>
@@ -2657,7 +5017,35 @@
         <w:rPr>
           <w:lang w:val="en-US"/>
         </w:rPr>
-        <w:t xml:space="preserve">git remote show [repositorio remoto] </w:t>
+        <w:t>git remote show [</w:t>
+      </w:r>
+      <w:proofErr w:type="spellStart"/>
+      <w:r>
+        <w:rPr>
+          <w:lang w:val="en-US"/>
+        </w:rPr>
+        <w:t>repositorio</w:t>
+      </w:r>
+      <w:proofErr w:type="spellEnd"/>
+      <w:r>
+        <w:rPr>
+          <w:lang w:val="en-US"/>
+        </w:rPr>
+        <w:t xml:space="preserve"> </w:t>
+      </w:r>
+      <w:proofErr w:type="spellStart"/>
+      <w:r>
+        <w:rPr>
+          <w:lang w:val="en-US"/>
+        </w:rPr>
+        <w:t>remoto</w:t>
+      </w:r>
+      <w:proofErr w:type="spellEnd"/>
+      <w:r>
+        <w:rPr>
+          <w:lang w:val="en-US"/>
+        </w:rPr>
+        <w:t xml:space="preserve">] </w:t>
       </w:r>
     </w:p>
     <w:p>
@@ -2693,11 +5081,19 @@
           <w:lang w:val="es-ES"/>
         </w:rPr>
       </w:pPr>
-      <w:r>
-        <w:rPr>
-          <w:lang w:val="es-ES"/>
-        </w:rPr>
-        <w:t>git remote -v</w:t>
+      <w:proofErr w:type="spellStart"/>
+      <w:r>
+        <w:rPr>
+          <w:lang w:val="es-ES"/>
+        </w:rPr>
+        <w:t>git</w:t>
+      </w:r>
+      <w:proofErr w:type="spellEnd"/>
+      <w:r>
+        <w:rPr>
+          <w:lang w:val="es-ES"/>
+        </w:rPr>
+        <w:t xml:space="preserve"> remote -v</w:t>
       </w:r>
     </w:p>
     <w:p>
@@ -2736,7 +5132,21 @@
         <w:rPr>
           <w:lang w:val="en-US"/>
         </w:rPr>
-        <w:t>git push/pull [remoto] [branch]</w:t>
+        <w:t>git push/pull [</w:t>
+      </w:r>
+      <w:proofErr w:type="spellStart"/>
+      <w:r>
+        <w:rPr>
+          <w:lang w:val="en-US"/>
+        </w:rPr>
+        <w:t>remoto</w:t>
+      </w:r>
+      <w:proofErr w:type="spellEnd"/>
+      <w:r>
+        <w:rPr>
+          <w:lang w:val="en-US"/>
+        </w:rPr>
+        <w:t>] [branch]</w:t>
       </w:r>
     </w:p>
     <w:p>
@@ -2752,13 +5162,23 @@
         </w:rPr>
         <w:t xml:space="preserve">envía/recibe al repositorio remoto los cambios </w:t>
       </w:r>
+      <w:proofErr w:type="spellStart"/>
       <w:r>
         <w:rPr>
           <w:b/>
           <w:i/>
           <w:lang w:val="es-ES"/>
         </w:rPr>
-        <w:t xml:space="preserve">staged </w:t>
+        <w:t>staged</w:t>
+      </w:r>
+      <w:proofErr w:type="spellEnd"/>
+      <w:r>
+        <w:rPr>
+          <w:b/>
+          <w:i/>
+          <w:lang w:val="es-ES"/>
+        </w:rPr>
+        <w:t xml:space="preserve"> </w:t>
       </w:r>
       <w:r>
         <w:rPr>
@@ -2780,76 +5200,159 @@
           <w:b/>
           <w:lang w:val="es-ES"/>
         </w:rPr>
-        <w:t xml:space="preserve">si se queja porque dice que hay cosas en el remoto que no tenemos y quizá queramos le podemos forzar el push con </w:t>
-      </w:r>
-    </w:p>
-    <w:p>
-      <w:pPr>
-        <w:rPr>
-          <w:lang w:val="en-US"/>
-        </w:rPr>
-      </w:pPr>
-      <w:r>
-        <w:rPr>
-          <w:lang w:val="en-US"/>
-        </w:rPr>
-        <w:t>git push -f [repo] [rama]</w:t>
-      </w:r>
-    </w:p>
-    <w:p>
-      <w:pPr>
-        <w:rPr>
-          <w:b/>
-          <w:lang w:val="en-US"/>
-        </w:rPr>
-      </w:pPr>
-    </w:p>
-    <w:p>
-      <w:pPr>
-        <w:rPr>
-          <w:b/>
-        </w:rPr>
-      </w:pPr>
-      <w:r>
-        <w:rPr>
-          <w:b/>
-        </w:rPr>
-        <w:t>possible error. Significa que h</w:t>
-      </w:r>
-      <w:r>
-        <w:rPr>
-          <w:b/>
-        </w:rPr>
-        <w:t>ay que usar un tipo de autenticación ver mas arriba ssh o tokens</w:t>
-      </w:r>
-    </w:p>
-    <w:p>
-      <w:pPr>
-        <w:rPr>
-          <w:b/>
-          <w:lang w:val="en-US"/>
-        </w:rPr>
-      </w:pPr>
-      <w:r>
-        <w:rPr>
-          <w:b/>
-          <w:lang w:val="en-US"/>
-        </w:rPr>
-        <w:t>Password authentication is not supported for Git operations. fatal: Authentication failed for 'https://github.com/ethan1987-2/I-C.git/'</w:t>
-      </w:r>
-    </w:p>
-    <w:p>
-      <w:pPr>
-        <w:rPr>
-          <w:b/>
-          <w:lang w:val="en-US"/>
-        </w:rPr>
-      </w:pPr>
-      <w:r>
-        <w:rPr>
-          <w:b/>
-          <w:lang w:val="en-US"/>
-        </w:rPr>
+        <w:t xml:space="preserve">si se queja porque dice que hay cosas en el remoto que no tenemos y quizá queramos le podemos forzar el </w:t>
+      </w:r>
+      <w:proofErr w:type="spellStart"/>
+      <w:r>
+        <w:rPr>
+          <w:b/>
+          <w:lang w:val="es-ES"/>
+        </w:rPr>
+        <w:t>push</w:t>
+      </w:r>
+      <w:proofErr w:type="spellEnd"/>
+      <w:r>
+        <w:rPr>
+          <w:b/>
+          <w:lang w:val="es-ES"/>
+        </w:rPr>
+        <w:t xml:space="preserve"> con </w:t>
+      </w:r>
+    </w:p>
+    <w:p>
+      <w:pPr>
+        <w:rPr>
+          <w:lang w:val="en-US"/>
+        </w:rPr>
+      </w:pPr>
+      <w:r>
+        <w:rPr>
+          <w:lang w:val="en-US"/>
+        </w:rPr>
+        <w:t>git push -f [repo] [</w:t>
+      </w:r>
+      <w:proofErr w:type="spellStart"/>
+      <w:r>
+        <w:rPr>
+          <w:lang w:val="en-US"/>
+        </w:rPr>
+        <w:t>rama</w:t>
+      </w:r>
+      <w:proofErr w:type="spellEnd"/>
+      <w:r>
+        <w:rPr>
+          <w:lang w:val="en-US"/>
+        </w:rPr>
+        <w:t>]</w:t>
+      </w:r>
+    </w:p>
+    <w:p>
+      <w:pPr>
+        <w:rPr>
+          <w:b/>
+          <w:lang w:val="en-US"/>
+        </w:rPr>
+      </w:pPr>
+    </w:p>
+    <w:p>
+      <w:pPr>
+        <w:rPr>
+          <w:b/>
+        </w:rPr>
+      </w:pPr>
+      <w:proofErr w:type="spellStart"/>
+      <w:r>
+        <w:rPr>
+          <w:b/>
+        </w:rPr>
+        <w:t>possible</w:t>
+      </w:r>
+      <w:proofErr w:type="spellEnd"/>
+      <w:r>
+        <w:rPr>
+          <w:b/>
+        </w:rPr>
+        <w:t xml:space="preserve"> error. Significa que h</w:t>
+      </w:r>
+      <w:r>
+        <w:rPr>
+          <w:b/>
+        </w:rPr>
+        <w:t xml:space="preserve">ay que usar un tipo de autenticación ver </w:t>
+      </w:r>
+      <w:proofErr w:type="spellStart"/>
+      <w:r>
+        <w:rPr>
+          <w:b/>
+        </w:rPr>
+        <w:t>mas</w:t>
+      </w:r>
+      <w:proofErr w:type="spellEnd"/>
+      <w:r>
+        <w:rPr>
+          <w:b/>
+        </w:rPr>
+        <w:t xml:space="preserve"> arriba </w:t>
+      </w:r>
+      <w:proofErr w:type="spellStart"/>
+      <w:r>
+        <w:rPr>
+          <w:b/>
+        </w:rPr>
+        <w:t>ssh</w:t>
+      </w:r>
+      <w:proofErr w:type="spellEnd"/>
+      <w:r>
+        <w:rPr>
+          <w:b/>
+        </w:rPr>
+        <w:t xml:space="preserve"> o tokens</w:t>
+      </w:r>
+    </w:p>
+    <w:p>
+      <w:pPr>
+        <w:rPr>
+          <w:b/>
+          <w:lang w:val="en-US"/>
+        </w:rPr>
+      </w:pPr>
+      <w:r>
+        <w:rPr>
+          <w:b/>
+          <w:lang w:val="en-US"/>
+        </w:rPr>
+        <w:t>Password authentication is not supported for Git operations. fatal: Authentication failed for 'https://github.com/ethan1987-2/I-</w:t>
+      </w:r>
+      <w:proofErr w:type="spellStart"/>
+      <w:r>
+        <w:rPr>
+          <w:b/>
+          <w:lang w:val="en-US"/>
+        </w:rPr>
+        <w:t>C.git</w:t>
+      </w:r>
+      <w:proofErr w:type="spellEnd"/>
+      <w:r>
+        <w:rPr>
+          <w:b/>
+          <w:lang w:val="en-US"/>
+        </w:rPr>
+        <w:t>/'</w:t>
+      </w:r>
+    </w:p>
+    <w:p>
+      <w:pPr>
+        <w:rPr>
+          <w:b/>
+          <w:lang w:val="en-US"/>
+        </w:rPr>
+      </w:pPr>
+      <w:r>
+        <w:rPr>
+          <w:b/>
+          <w:lang w:val="en-US"/>
+        </w:rPr>
+        <w:lastRenderedPageBreak/>
         <w:t>GitHub has disabled password-based authentication for Git operations over HTTPS since August 2021. That error means you're trying to push using a username and password, but GitHub now requires either a Personal Access Token (PAT) or SSH key instead.</w:t>
       </w:r>
     </w:p>
@@ -2870,10 +5373,32 @@
       </w:pPr>
     </w:p>
     <w:p>
-      <w:r>
-        <w:lastRenderedPageBreak/>
-        <w:t>ARCHIVO .gitignore para evitar q aparezca la plaga de archivos en git status</w:t>
-      </w:r>
+      <w:proofErr w:type="gramStart"/>
+      <w:r>
+        <w:t>ARCHIVO .</w:t>
+      </w:r>
+      <w:proofErr w:type="spellStart"/>
+      <w:r>
+        <w:t>gitignore</w:t>
+      </w:r>
+      <w:proofErr w:type="spellEnd"/>
+      <w:proofErr w:type="gramEnd"/>
+      <w:r>
+        <w:t xml:space="preserve"> para evitar q aparezca la plaga de archivos en </w:t>
+      </w:r>
+      <w:proofErr w:type="spellStart"/>
+      <w:r>
+        <w:t>git</w:t>
+      </w:r>
+      <w:proofErr w:type="spellEnd"/>
+      <w:r>
+        <w:t xml:space="preserve"> </w:t>
+      </w:r>
+      <w:proofErr w:type="gramStart"/>
+      <w:r>
+        <w:t>status</w:t>
+      </w:r>
+      <w:proofErr w:type="gramEnd"/>
     </w:p>
     <w:p>
       <w:pPr>
@@ -3020,6 +5545,7 @@
         </w:rPr>
         <w:t xml:space="preserve"> in the command line, with ren </w:t>
       </w:r>
+      <w:proofErr w:type="gramStart"/>
       <w:r>
         <w:rPr>
           <w:b/>
@@ -3034,6 +5560,7 @@
         </w:rPr>
         <w:t>.txt .</w:t>
       </w:r>
+      <w:proofErr w:type="spellStart"/>
       <w:r>
         <w:rPr>
           <w:b/>
@@ -3042,6 +5569,8 @@
         </w:rPr>
         <w:t>gitignore</w:t>
       </w:r>
+      <w:proofErr w:type="spellEnd"/>
+      <w:proofErr w:type="gramEnd"/>
     </w:p>
     <w:p>
       <w:pPr>

</xml_diff>